<commit_message>
modified:   assets/css/style.css 	new file:   assets/js/map.js 	new file:   assets/js/script.js 	new file:   database/fetch_category.php 	new file:   docs/DatabaseScheme 	modified:   docs/Setup.docx 	modified:   index.php 	modified:   test_nasa_api.php
</commit_message>
<xml_diff>
--- a/docs/Setup.docx
+++ b/docs/Setup.docx
@@ -4374,32 +4374,28 @@
         </w:rPr>
       </w:pPr>
       <w:r>
-        <w:rPr/>
-      </w:r>
-    </w:p>
-    <w:p>
-      <w:pPr>
-        <w:pStyle w:val="Normal"/>
-        <w:bidi w:val="0"/>
-        <w:jc w:val="start"/>
-        <w:rPr>
-          <w:b w:val="false"/>
-          <w:bCs w:val="false"/>
-        </w:rPr>
-      </w:pPr>
-      <w:r>
-        <w:rPr>
-          <w:b w:val="false"/>
-          <w:bCs w:val="false"/>
-        </w:rPr>
-        <w:t>--</w:t>
-      </w:r>
-      <w:r>
-        <w:rPr>
-          <w:b w:val="false"/>
-          <w:bCs w:val="false"/>
-        </w:rPr>
-        <w:t>GDACS</w:t>
+        <w:rPr>
+          <w:b w:val="false"/>
+          <w:bCs w:val="false"/>
+        </w:rPr>
+      </w:r>
+    </w:p>
+    <w:p>
+      <w:pPr>
+        <w:pStyle w:val="Normal"/>
+        <w:bidi w:val="0"/>
+        <w:jc w:val="start"/>
+        <w:rPr>
+          <w:b w:val="false"/>
+          <w:bCs w:val="false"/>
+        </w:rPr>
+      </w:pPr>
+      <w:r>
+        <w:rPr>
+          <w:b w:val="false"/>
+          <w:bCs w:val="false"/>
+        </w:rPr>
+        <w:t>--GDACS</w:t>
       </w:r>
     </w:p>
     <w:p>
@@ -4736,6 +4732,2239 @@
           <w:bCs w:val="false"/>
         </w:rPr>
         <w:t>);</w:t>
+      </w:r>
+    </w:p>
+    <w:p>
+      <w:pPr>
+        <w:pStyle w:val="Normal"/>
+        <w:bidi w:val="0"/>
+        <w:jc w:val="start"/>
+        <w:rPr>
+          <w:b w:val="false"/>
+          <w:bCs w:val="false"/>
+        </w:rPr>
+      </w:pPr>
+      <w:r>
+        <w:rPr>
+          <w:b w:val="false"/>
+          <w:bCs w:val="false"/>
+        </w:rPr>
+      </w:r>
+    </w:p>
+    <w:p>
+      <w:pPr>
+        <w:pStyle w:val="Normal"/>
+        <w:bidi w:val="0"/>
+        <w:jc w:val="start"/>
+        <w:rPr>
+          <w:b w:val="false"/>
+          <w:bCs w:val="false"/>
+        </w:rPr>
+      </w:pPr>
+      <w:r>
+        <w:rPr>
+          <w:b w:val="false"/>
+          <w:bCs w:val="false"/>
+        </w:rPr>
+      </w:r>
+    </w:p>
+    <w:p>
+      <w:pPr>
+        <w:pStyle w:val="Normal"/>
+        <w:bidi w:val="0"/>
+        <w:jc w:val="start"/>
+        <w:rPr>
+          <w:b w:val="false"/>
+          <w:bCs w:val="false"/>
+        </w:rPr>
+      </w:pPr>
+      <w:r>
+        <w:rPr>
+          <w:b w:val="false"/>
+          <w:bCs w:val="false"/>
+        </w:rPr>
+      </w:r>
+    </w:p>
+    <w:p>
+      <w:pPr>
+        <w:pStyle w:val="Normal"/>
+        <w:bidi w:val="0"/>
+        <w:jc w:val="start"/>
+        <w:rPr>
+          <w:b w:val="false"/>
+          <w:bCs w:val="false"/>
+        </w:rPr>
+      </w:pPr>
+      <w:r>
+        <w:rPr>
+          <w:b w:val="false"/>
+          <w:bCs w:val="false"/>
+        </w:rPr>
+      </w:r>
+    </w:p>
+    <w:p>
+      <w:pPr>
+        <w:pStyle w:val="Normal"/>
+        <w:bidi w:val="0"/>
+        <w:jc w:val="start"/>
+        <w:rPr>
+          <w:b w:val="false"/>
+          <w:bCs w:val="false"/>
+        </w:rPr>
+      </w:pPr>
+      <w:hyperlink r:id="rId4">
+        <w:r>
+          <w:rPr>
+            <w:rStyle w:val="Hyperlink"/>
+            <w:b w:val="false"/>
+            <w:bCs w:val="false"/>
+          </w:rPr>
+          <w:t>https://eonet.gsfc.nasa.gov/docs/v3</w:t>
+        </w:r>
+      </w:hyperlink>
+    </w:p>
+    <w:p>
+      <w:pPr>
+        <w:pStyle w:val="Normal"/>
+        <w:bidi w:val="0"/>
+        <w:jc w:val="start"/>
+        <w:rPr>
+          <w:b w:val="false"/>
+          <w:bCs w:val="false"/>
+        </w:rPr>
+      </w:pPr>
+      <w:r>
+        <w:rPr/>
+      </w:r>
+    </w:p>
+    <w:p>
+      <w:pPr>
+        <w:pStyle w:val="Normal"/>
+        <w:bidi w:val="0"/>
+        <w:jc w:val="start"/>
+        <w:rPr>
+          <w:b w:val="false"/>
+          <w:bCs w:val="false"/>
+        </w:rPr>
+      </w:pPr>
+      <w:r>
+        <w:rPr/>
+      </w:r>
+    </w:p>
+    <w:p>
+      <w:pPr>
+        <w:pStyle w:val="Normal"/>
+        <w:bidi w:val="0"/>
+        <w:jc w:val="start"/>
+        <w:rPr>
+          <w:b w:val="false"/>
+          <w:bCs w:val="false"/>
+        </w:rPr>
+      </w:pPr>
+      <w:r>
+        <w:rPr/>
+      </w:r>
+    </w:p>
+    <w:p>
+      <w:pPr>
+        <w:pStyle w:val="Normal"/>
+        <w:bidi w:val="0"/>
+        <w:jc w:val="start"/>
+        <w:rPr>
+          <w:b w:val="false"/>
+          <w:bCs w:val="false"/>
+        </w:rPr>
+      </w:pPr>
+      <w:r>
+        <w:rPr>
+          <w:b w:val="false"/>
+          <w:bCs w:val="false"/>
+        </w:rPr>
+        <w:t>JAVA import com.fasterxml.jackson.annotation.JsonInclude;</w:t>
+      </w:r>
+    </w:p>
+    <w:p>
+      <w:pPr>
+        <w:pStyle w:val="Normal"/>
+        <w:bidi w:val="0"/>
+        <w:jc w:val="start"/>
+        <w:rPr>
+          <w:b w:val="false"/>
+          <w:bCs w:val="false"/>
+        </w:rPr>
+      </w:pPr>
+      <w:r>
+        <w:rPr>
+          <w:b w:val="false"/>
+          <w:bCs w:val="false"/>
+        </w:rPr>
+        <w:t>import com.fasterxml.jackson.annotation.JsonProperty;</w:t>
+      </w:r>
+    </w:p>
+    <w:p>
+      <w:pPr>
+        <w:pStyle w:val="Normal"/>
+        <w:bidi w:val="0"/>
+        <w:jc w:val="start"/>
+        <w:rPr>
+          <w:b w:val="false"/>
+          <w:bCs w:val="false"/>
+        </w:rPr>
+      </w:pPr>
+      <w:r>
+        <w:rPr>
+          <w:b w:val="false"/>
+          <w:bCs w:val="false"/>
+        </w:rPr>
+        <w:t>import com.fasterxml.jackson.databind.ObjectMapper;</w:t>
+      </w:r>
+    </w:p>
+    <w:p>
+      <w:pPr>
+        <w:pStyle w:val="Normal"/>
+        <w:bidi w:val="0"/>
+        <w:jc w:val="start"/>
+        <w:rPr>
+          <w:b w:val="false"/>
+          <w:bCs w:val="false"/>
+        </w:rPr>
+      </w:pPr>
+      <w:r>
+        <w:rPr>
+          <w:b w:val="false"/>
+          <w:bCs w:val="false"/>
+        </w:rPr>
+        <w:t>import java.util.List;</w:t>
+      </w:r>
+    </w:p>
+    <w:p>
+      <w:pPr>
+        <w:pStyle w:val="Normal"/>
+        <w:bidi w:val="0"/>
+        <w:jc w:val="start"/>
+        <w:rPr>
+          <w:b w:val="false"/>
+          <w:bCs w:val="false"/>
+        </w:rPr>
+      </w:pPr>
+      <w:r>
+        <w:rPr/>
+      </w:r>
+    </w:p>
+    <w:p>
+      <w:pPr>
+        <w:pStyle w:val="Normal"/>
+        <w:bidi w:val="0"/>
+        <w:jc w:val="start"/>
+        <w:rPr>
+          <w:b w:val="false"/>
+          <w:bCs w:val="false"/>
+        </w:rPr>
+      </w:pPr>
+      <w:r>
+        <w:rPr>
+          <w:b w:val="false"/>
+          <w:bCs w:val="false"/>
+        </w:rPr>
+        <w:t>@JsonInclude(JsonInclude.Include.NON_NULL)</w:t>
+      </w:r>
+    </w:p>
+    <w:p>
+      <w:pPr>
+        <w:pStyle w:val="Normal"/>
+        <w:bidi w:val="0"/>
+        <w:jc w:val="start"/>
+        <w:rPr>
+          <w:b w:val="false"/>
+          <w:bCs w:val="false"/>
+        </w:rPr>
+      </w:pPr>
+      <w:r>
+        <w:rPr>
+          <w:b w:val="false"/>
+          <w:bCs w:val="false"/>
+        </w:rPr>
+        <w:t>class GeoJsonResponse {</w:t>
+      </w:r>
+    </w:p>
+    <w:p>
+      <w:pPr>
+        <w:pStyle w:val="Normal"/>
+        <w:bidi w:val="0"/>
+        <w:jc w:val="start"/>
+        <w:rPr>
+          <w:b w:val="false"/>
+          <w:bCs w:val="false"/>
+        </w:rPr>
+      </w:pPr>
+      <w:r>
+        <w:rPr>
+          <w:b w:val="false"/>
+          <w:bCs w:val="false"/>
+        </w:rPr>
+        <w:t xml:space="preserve">    </w:t>
+      </w:r>
+      <w:r>
+        <w:rPr>
+          <w:b w:val="false"/>
+          <w:bCs w:val="false"/>
+        </w:rPr>
+        <w:t>@JsonProperty("type")</w:t>
+      </w:r>
+    </w:p>
+    <w:p>
+      <w:pPr>
+        <w:pStyle w:val="Normal"/>
+        <w:bidi w:val="0"/>
+        <w:jc w:val="start"/>
+        <w:rPr>
+          <w:b w:val="false"/>
+          <w:bCs w:val="false"/>
+        </w:rPr>
+      </w:pPr>
+      <w:r>
+        <w:rPr>
+          <w:b w:val="false"/>
+          <w:bCs w:val="false"/>
+        </w:rPr>
+        <w:t xml:space="preserve">    </w:t>
+      </w:r>
+      <w:r>
+        <w:rPr>
+          <w:b w:val="false"/>
+          <w:bCs w:val="false"/>
+        </w:rPr>
+        <w:t>private String type;</w:t>
+      </w:r>
+    </w:p>
+    <w:p>
+      <w:pPr>
+        <w:pStyle w:val="Normal"/>
+        <w:bidi w:val="0"/>
+        <w:jc w:val="start"/>
+        <w:rPr>
+          <w:b w:val="false"/>
+          <w:bCs w:val="false"/>
+        </w:rPr>
+      </w:pPr>
+      <w:r>
+        <w:rPr>
+          <w:b w:val="false"/>
+          <w:bCs w:val="false"/>
+        </w:rPr>
+        <w:t xml:space="preserve">    </w:t>
+      </w:r>
+    </w:p>
+    <w:p>
+      <w:pPr>
+        <w:pStyle w:val="Normal"/>
+        <w:bidi w:val="0"/>
+        <w:jc w:val="start"/>
+        <w:rPr>
+          <w:b w:val="false"/>
+          <w:bCs w:val="false"/>
+        </w:rPr>
+      </w:pPr>
+      <w:r>
+        <w:rPr>
+          <w:b w:val="false"/>
+          <w:bCs w:val="false"/>
+        </w:rPr>
+        <w:t xml:space="preserve">    </w:t>
+      </w:r>
+      <w:r>
+        <w:rPr>
+          <w:b w:val="false"/>
+          <w:bCs w:val="false"/>
+        </w:rPr>
+        <w:t>@JsonProperty("features")</w:t>
+      </w:r>
+    </w:p>
+    <w:p>
+      <w:pPr>
+        <w:pStyle w:val="Normal"/>
+        <w:bidi w:val="0"/>
+        <w:jc w:val="start"/>
+        <w:rPr>
+          <w:b w:val="false"/>
+          <w:bCs w:val="false"/>
+        </w:rPr>
+      </w:pPr>
+      <w:r>
+        <w:rPr>
+          <w:b w:val="false"/>
+          <w:bCs w:val="false"/>
+        </w:rPr>
+        <w:t xml:space="preserve">    </w:t>
+      </w:r>
+      <w:r>
+        <w:rPr>
+          <w:b w:val="false"/>
+          <w:bCs w:val="false"/>
+        </w:rPr>
+        <w:t>private List&lt;Feature&gt; features;</w:t>
+      </w:r>
+    </w:p>
+    <w:p>
+      <w:pPr>
+        <w:pStyle w:val="Normal"/>
+        <w:bidi w:val="0"/>
+        <w:jc w:val="start"/>
+        <w:rPr>
+          <w:b w:val="false"/>
+          <w:bCs w:val="false"/>
+        </w:rPr>
+      </w:pPr>
+      <w:r>
+        <w:rPr/>
+      </w:r>
+    </w:p>
+    <w:p>
+      <w:pPr>
+        <w:pStyle w:val="Normal"/>
+        <w:bidi w:val="0"/>
+        <w:jc w:val="start"/>
+        <w:rPr>
+          <w:b w:val="false"/>
+          <w:bCs w:val="false"/>
+        </w:rPr>
+      </w:pPr>
+      <w:r>
+        <w:rPr>
+          <w:b w:val="false"/>
+          <w:bCs w:val="false"/>
+        </w:rPr>
+        <w:t xml:space="preserve">    </w:t>
+      </w:r>
+      <w:r>
+        <w:rPr>
+          <w:b w:val="false"/>
+          <w:bCs w:val="false"/>
+        </w:rPr>
+        <w:t>// Getters and Setters</w:t>
+      </w:r>
+    </w:p>
+    <w:p>
+      <w:pPr>
+        <w:pStyle w:val="Normal"/>
+        <w:bidi w:val="0"/>
+        <w:jc w:val="start"/>
+        <w:rPr>
+          <w:b w:val="false"/>
+          <w:bCs w:val="false"/>
+        </w:rPr>
+      </w:pPr>
+      <w:r>
+        <w:rPr>
+          <w:b w:val="false"/>
+          <w:bCs w:val="false"/>
+        </w:rPr>
+        <w:t>}</w:t>
+      </w:r>
+    </w:p>
+    <w:p>
+      <w:pPr>
+        <w:pStyle w:val="Normal"/>
+        <w:bidi w:val="0"/>
+        <w:jc w:val="start"/>
+        <w:rPr>
+          <w:b w:val="false"/>
+          <w:bCs w:val="false"/>
+        </w:rPr>
+      </w:pPr>
+      <w:r>
+        <w:rPr/>
+      </w:r>
+    </w:p>
+    <w:p>
+      <w:pPr>
+        <w:pStyle w:val="Normal"/>
+        <w:bidi w:val="0"/>
+        <w:jc w:val="start"/>
+        <w:rPr>
+          <w:b w:val="false"/>
+          <w:bCs w:val="false"/>
+        </w:rPr>
+      </w:pPr>
+      <w:r>
+        <w:rPr>
+          <w:b w:val="false"/>
+          <w:bCs w:val="false"/>
+        </w:rPr>
+        <w:t>@JsonInclude(JsonInclude.Include.NON_NULL)</w:t>
+      </w:r>
+    </w:p>
+    <w:p>
+      <w:pPr>
+        <w:pStyle w:val="Normal"/>
+        <w:bidi w:val="0"/>
+        <w:jc w:val="start"/>
+        <w:rPr>
+          <w:b w:val="false"/>
+          <w:bCs w:val="false"/>
+        </w:rPr>
+      </w:pPr>
+      <w:r>
+        <w:rPr>
+          <w:b w:val="false"/>
+          <w:bCs w:val="false"/>
+        </w:rPr>
+        <w:t>class Feature {</w:t>
+      </w:r>
+    </w:p>
+    <w:p>
+      <w:pPr>
+        <w:pStyle w:val="Normal"/>
+        <w:bidi w:val="0"/>
+        <w:jc w:val="start"/>
+        <w:rPr>
+          <w:b w:val="false"/>
+          <w:bCs w:val="false"/>
+        </w:rPr>
+      </w:pPr>
+      <w:r>
+        <w:rPr>
+          <w:b w:val="false"/>
+          <w:bCs w:val="false"/>
+        </w:rPr>
+        <w:t xml:space="preserve">    </w:t>
+      </w:r>
+      <w:r>
+        <w:rPr>
+          <w:b w:val="false"/>
+          <w:bCs w:val="false"/>
+        </w:rPr>
+        <w:t>@JsonProperty("type")</w:t>
+      </w:r>
+    </w:p>
+    <w:p>
+      <w:pPr>
+        <w:pStyle w:val="Normal"/>
+        <w:bidi w:val="0"/>
+        <w:jc w:val="start"/>
+        <w:rPr>
+          <w:b w:val="false"/>
+          <w:bCs w:val="false"/>
+        </w:rPr>
+      </w:pPr>
+      <w:r>
+        <w:rPr>
+          <w:b w:val="false"/>
+          <w:bCs w:val="false"/>
+        </w:rPr>
+        <w:t xml:space="preserve">    </w:t>
+      </w:r>
+      <w:r>
+        <w:rPr>
+          <w:b w:val="false"/>
+          <w:bCs w:val="false"/>
+        </w:rPr>
+        <w:t>private String type;</w:t>
+      </w:r>
+    </w:p>
+    <w:p>
+      <w:pPr>
+        <w:pStyle w:val="Normal"/>
+        <w:bidi w:val="0"/>
+        <w:jc w:val="start"/>
+        <w:rPr>
+          <w:b w:val="false"/>
+          <w:bCs w:val="false"/>
+        </w:rPr>
+      </w:pPr>
+      <w:r>
+        <w:rPr>
+          <w:b w:val="false"/>
+          <w:bCs w:val="false"/>
+        </w:rPr>
+        <w:t xml:space="preserve">    </w:t>
+      </w:r>
+    </w:p>
+    <w:p>
+      <w:pPr>
+        <w:pStyle w:val="Normal"/>
+        <w:bidi w:val="0"/>
+        <w:jc w:val="start"/>
+        <w:rPr>
+          <w:b w:val="false"/>
+          <w:bCs w:val="false"/>
+        </w:rPr>
+      </w:pPr>
+      <w:r>
+        <w:rPr>
+          <w:b w:val="false"/>
+          <w:bCs w:val="false"/>
+        </w:rPr>
+        <w:t xml:space="preserve">    </w:t>
+      </w:r>
+      <w:r>
+        <w:rPr>
+          <w:b w:val="false"/>
+          <w:bCs w:val="false"/>
+        </w:rPr>
+        <w:t>@JsonProperty("properties")</w:t>
+      </w:r>
+    </w:p>
+    <w:p>
+      <w:pPr>
+        <w:pStyle w:val="Normal"/>
+        <w:bidi w:val="0"/>
+        <w:jc w:val="start"/>
+        <w:rPr>
+          <w:b w:val="false"/>
+          <w:bCs w:val="false"/>
+        </w:rPr>
+      </w:pPr>
+      <w:r>
+        <w:rPr>
+          <w:b w:val="false"/>
+          <w:bCs w:val="false"/>
+        </w:rPr>
+        <w:t xml:space="preserve">    </w:t>
+      </w:r>
+      <w:r>
+        <w:rPr>
+          <w:b w:val="false"/>
+          <w:bCs w:val="false"/>
+        </w:rPr>
+        <w:t>private Properties properties;</w:t>
+      </w:r>
+    </w:p>
+    <w:p>
+      <w:pPr>
+        <w:pStyle w:val="Normal"/>
+        <w:bidi w:val="0"/>
+        <w:jc w:val="start"/>
+        <w:rPr>
+          <w:b w:val="false"/>
+          <w:bCs w:val="false"/>
+        </w:rPr>
+      </w:pPr>
+      <w:r>
+        <w:rPr>
+          <w:b w:val="false"/>
+          <w:bCs w:val="false"/>
+        </w:rPr>
+        <w:t xml:space="preserve">    </w:t>
+      </w:r>
+    </w:p>
+    <w:p>
+      <w:pPr>
+        <w:pStyle w:val="Normal"/>
+        <w:bidi w:val="0"/>
+        <w:jc w:val="start"/>
+        <w:rPr>
+          <w:b w:val="false"/>
+          <w:bCs w:val="false"/>
+        </w:rPr>
+      </w:pPr>
+      <w:r>
+        <w:rPr>
+          <w:b w:val="false"/>
+          <w:bCs w:val="false"/>
+        </w:rPr>
+        <w:t xml:space="preserve">    </w:t>
+      </w:r>
+      <w:r>
+        <w:rPr>
+          <w:b w:val="false"/>
+          <w:bCs w:val="false"/>
+        </w:rPr>
+        <w:t>@JsonProperty("geometry")</w:t>
+      </w:r>
+    </w:p>
+    <w:p>
+      <w:pPr>
+        <w:pStyle w:val="Normal"/>
+        <w:bidi w:val="0"/>
+        <w:jc w:val="start"/>
+        <w:rPr>
+          <w:b w:val="false"/>
+          <w:bCs w:val="false"/>
+        </w:rPr>
+      </w:pPr>
+      <w:r>
+        <w:rPr>
+          <w:b w:val="false"/>
+          <w:bCs w:val="false"/>
+        </w:rPr>
+        <w:t xml:space="preserve">    </w:t>
+      </w:r>
+      <w:r>
+        <w:rPr>
+          <w:b w:val="false"/>
+          <w:bCs w:val="false"/>
+        </w:rPr>
+        <w:t>private Geometry geometry;</w:t>
+      </w:r>
+    </w:p>
+    <w:p>
+      <w:pPr>
+        <w:pStyle w:val="Normal"/>
+        <w:bidi w:val="0"/>
+        <w:jc w:val="start"/>
+        <w:rPr>
+          <w:b w:val="false"/>
+          <w:bCs w:val="false"/>
+        </w:rPr>
+      </w:pPr>
+      <w:r>
+        <w:rPr/>
+      </w:r>
+    </w:p>
+    <w:p>
+      <w:pPr>
+        <w:pStyle w:val="Normal"/>
+        <w:bidi w:val="0"/>
+        <w:jc w:val="start"/>
+        <w:rPr>
+          <w:b w:val="false"/>
+          <w:bCs w:val="false"/>
+        </w:rPr>
+      </w:pPr>
+      <w:r>
+        <w:rPr>
+          <w:b w:val="false"/>
+          <w:bCs w:val="false"/>
+        </w:rPr>
+        <w:t xml:space="preserve">    </w:t>
+      </w:r>
+      <w:r>
+        <w:rPr>
+          <w:b w:val="false"/>
+          <w:bCs w:val="false"/>
+        </w:rPr>
+        <w:t>// Getters and Setters</w:t>
+      </w:r>
+    </w:p>
+    <w:p>
+      <w:pPr>
+        <w:pStyle w:val="Normal"/>
+        <w:bidi w:val="0"/>
+        <w:jc w:val="start"/>
+        <w:rPr>
+          <w:b w:val="false"/>
+          <w:bCs w:val="false"/>
+        </w:rPr>
+      </w:pPr>
+      <w:r>
+        <w:rPr>
+          <w:b w:val="false"/>
+          <w:bCs w:val="false"/>
+        </w:rPr>
+        <w:t>}</w:t>
+      </w:r>
+    </w:p>
+    <w:p>
+      <w:pPr>
+        <w:pStyle w:val="Normal"/>
+        <w:bidi w:val="0"/>
+        <w:jc w:val="start"/>
+        <w:rPr>
+          <w:b w:val="false"/>
+          <w:bCs w:val="false"/>
+        </w:rPr>
+      </w:pPr>
+      <w:r>
+        <w:rPr/>
+      </w:r>
+    </w:p>
+    <w:p>
+      <w:pPr>
+        <w:pStyle w:val="Normal"/>
+        <w:bidi w:val="0"/>
+        <w:jc w:val="start"/>
+        <w:rPr>
+          <w:b w:val="false"/>
+          <w:bCs w:val="false"/>
+        </w:rPr>
+      </w:pPr>
+      <w:r>
+        <w:rPr>
+          <w:b w:val="false"/>
+          <w:bCs w:val="false"/>
+        </w:rPr>
+        <w:t>@JsonInclude(JsonInclude.Include.NON_NULL)</w:t>
+      </w:r>
+    </w:p>
+    <w:p>
+      <w:pPr>
+        <w:pStyle w:val="Normal"/>
+        <w:bidi w:val="0"/>
+        <w:jc w:val="start"/>
+        <w:rPr>
+          <w:b w:val="false"/>
+          <w:bCs w:val="false"/>
+        </w:rPr>
+      </w:pPr>
+      <w:r>
+        <w:rPr>
+          <w:b w:val="false"/>
+          <w:bCs w:val="false"/>
+        </w:rPr>
+        <w:t>class Properties {</w:t>
+      </w:r>
+    </w:p>
+    <w:p>
+      <w:pPr>
+        <w:pStyle w:val="Normal"/>
+        <w:bidi w:val="0"/>
+        <w:jc w:val="start"/>
+        <w:rPr>
+          <w:b w:val="false"/>
+          <w:bCs w:val="false"/>
+        </w:rPr>
+      </w:pPr>
+      <w:r>
+        <w:rPr>
+          <w:b w:val="false"/>
+          <w:bCs w:val="false"/>
+        </w:rPr>
+        <w:t xml:space="preserve">    </w:t>
+      </w:r>
+      <w:r>
+        <w:rPr>
+          <w:b w:val="false"/>
+          <w:bCs w:val="false"/>
+        </w:rPr>
+        <w:t>@JsonProperty("id")</w:t>
+      </w:r>
+    </w:p>
+    <w:p>
+      <w:pPr>
+        <w:pStyle w:val="Normal"/>
+        <w:bidi w:val="0"/>
+        <w:jc w:val="start"/>
+        <w:rPr>
+          <w:b w:val="false"/>
+          <w:bCs w:val="false"/>
+        </w:rPr>
+      </w:pPr>
+      <w:r>
+        <w:rPr>
+          <w:b w:val="false"/>
+          <w:bCs w:val="false"/>
+        </w:rPr>
+        <w:t xml:space="preserve">    </w:t>
+      </w:r>
+      <w:r>
+        <w:rPr>
+          <w:b w:val="false"/>
+          <w:bCs w:val="false"/>
+        </w:rPr>
+        <w:t>private String id;</w:t>
+      </w:r>
+    </w:p>
+    <w:p>
+      <w:pPr>
+        <w:pStyle w:val="Normal"/>
+        <w:bidi w:val="0"/>
+        <w:jc w:val="start"/>
+        <w:rPr>
+          <w:b w:val="false"/>
+          <w:bCs w:val="false"/>
+        </w:rPr>
+      </w:pPr>
+      <w:r>
+        <w:rPr>
+          <w:b w:val="false"/>
+          <w:bCs w:val="false"/>
+        </w:rPr>
+        <w:t xml:space="preserve">    </w:t>
+      </w:r>
+    </w:p>
+    <w:p>
+      <w:pPr>
+        <w:pStyle w:val="Normal"/>
+        <w:bidi w:val="0"/>
+        <w:jc w:val="start"/>
+        <w:rPr>
+          <w:b w:val="false"/>
+          <w:bCs w:val="false"/>
+        </w:rPr>
+      </w:pPr>
+      <w:r>
+        <w:rPr>
+          <w:b w:val="false"/>
+          <w:bCs w:val="false"/>
+        </w:rPr>
+        <w:t xml:space="preserve">    </w:t>
+      </w:r>
+      <w:r>
+        <w:rPr>
+          <w:b w:val="false"/>
+          <w:bCs w:val="false"/>
+        </w:rPr>
+        <w:t>@JsonProperty("title")</w:t>
+      </w:r>
+    </w:p>
+    <w:p>
+      <w:pPr>
+        <w:pStyle w:val="Normal"/>
+        <w:bidi w:val="0"/>
+        <w:jc w:val="start"/>
+        <w:rPr>
+          <w:b w:val="false"/>
+          <w:bCs w:val="false"/>
+        </w:rPr>
+      </w:pPr>
+      <w:r>
+        <w:rPr>
+          <w:b w:val="false"/>
+          <w:bCs w:val="false"/>
+        </w:rPr>
+        <w:t xml:space="preserve">    </w:t>
+      </w:r>
+      <w:r>
+        <w:rPr>
+          <w:b w:val="false"/>
+          <w:bCs w:val="false"/>
+        </w:rPr>
+        <w:t>private String title;</w:t>
+      </w:r>
+    </w:p>
+    <w:p>
+      <w:pPr>
+        <w:pStyle w:val="Normal"/>
+        <w:bidi w:val="0"/>
+        <w:jc w:val="start"/>
+        <w:rPr>
+          <w:b w:val="false"/>
+          <w:bCs w:val="false"/>
+        </w:rPr>
+      </w:pPr>
+      <w:r>
+        <w:rPr>
+          <w:b w:val="false"/>
+          <w:bCs w:val="false"/>
+        </w:rPr>
+        <w:t xml:space="preserve">    </w:t>
+      </w:r>
+    </w:p>
+    <w:p>
+      <w:pPr>
+        <w:pStyle w:val="Normal"/>
+        <w:bidi w:val="0"/>
+        <w:jc w:val="start"/>
+        <w:rPr>
+          <w:b w:val="false"/>
+          <w:bCs w:val="false"/>
+        </w:rPr>
+      </w:pPr>
+      <w:r>
+        <w:rPr>
+          <w:b w:val="false"/>
+          <w:bCs w:val="false"/>
+        </w:rPr>
+        <w:t xml:space="preserve">    </w:t>
+      </w:r>
+      <w:r>
+        <w:rPr>
+          <w:b w:val="false"/>
+          <w:bCs w:val="false"/>
+        </w:rPr>
+        <w:t>@JsonProperty("description")</w:t>
+      </w:r>
+    </w:p>
+    <w:p>
+      <w:pPr>
+        <w:pStyle w:val="Normal"/>
+        <w:bidi w:val="0"/>
+        <w:jc w:val="start"/>
+        <w:rPr>
+          <w:b w:val="false"/>
+          <w:bCs w:val="false"/>
+        </w:rPr>
+      </w:pPr>
+      <w:r>
+        <w:rPr>
+          <w:b w:val="false"/>
+          <w:bCs w:val="false"/>
+        </w:rPr>
+        <w:t xml:space="preserve">    </w:t>
+      </w:r>
+      <w:r>
+        <w:rPr>
+          <w:b w:val="false"/>
+          <w:bCs w:val="false"/>
+        </w:rPr>
+        <w:t>private String description;</w:t>
+      </w:r>
+    </w:p>
+    <w:p>
+      <w:pPr>
+        <w:pStyle w:val="Normal"/>
+        <w:bidi w:val="0"/>
+        <w:jc w:val="start"/>
+        <w:rPr>
+          <w:b w:val="false"/>
+          <w:bCs w:val="false"/>
+        </w:rPr>
+      </w:pPr>
+      <w:r>
+        <w:rPr>
+          <w:b w:val="false"/>
+          <w:bCs w:val="false"/>
+        </w:rPr>
+        <w:t xml:space="preserve">    </w:t>
+      </w:r>
+    </w:p>
+    <w:p>
+      <w:pPr>
+        <w:pStyle w:val="Normal"/>
+        <w:bidi w:val="0"/>
+        <w:jc w:val="start"/>
+        <w:rPr>
+          <w:b w:val="false"/>
+          <w:bCs w:val="false"/>
+        </w:rPr>
+      </w:pPr>
+      <w:r>
+        <w:rPr>
+          <w:b w:val="false"/>
+          <w:bCs w:val="false"/>
+        </w:rPr>
+        <w:t xml:space="preserve">    </w:t>
+      </w:r>
+      <w:r>
+        <w:rPr>
+          <w:b w:val="false"/>
+          <w:bCs w:val="false"/>
+        </w:rPr>
+        <w:t>@JsonProperty("link")</w:t>
+      </w:r>
+    </w:p>
+    <w:p>
+      <w:pPr>
+        <w:pStyle w:val="Normal"/>
+        <w:bidi w:val="0"/>
+        <w:jc w:val="start"/>
+        <w:rPr>
+          <w:b w:val="false"/>
+          <w:bCs w:val="false"/>
+        </w:rPr>
+      </w:pPr>
+      <w:r>
+        <w:rPr>
+          <w:b w:val="false"/>
+          <w:bCs w:val="false"/>
+        </w:rPr>
+        <w:t xml:space="preserve">    </w:t>
+      </w:r>
+      <w:r>
+        <w:rPr>
+          <w:b w:val="false"/>
+          <w:bCs w:val="false"/>
+        </w:rPr>
+        <w:t>private String link;</w:t>
+      </w:r>
+    </w:p>
+    <w:p>
+      <w:pPr>
+        <w:pStyle w:val="Normal"/>
+        <w:bidi w:val="0"/>
+        <w:jc w:val="start"/>
+        <w:rPr>
+          <w:b w:val="false"/>
+          <w:bCs w:val="false"/>
+        </w:rPr>
+      </w:pPr>
+      <w:r>
+        <w:rPr>
+          <w:b w:val="false"/>
+          <w:bCs w:val="false"/>
+        </w:rPr>
+        <w:t xml:space="preserve">    </w:t>
+      </w:r>
+    </w:p>
+    <w:p>
+      <w:pPr>
+        <w:pStyle w:val="Normal"/>
+        <w:bidi w:val="0"/>
+        <w:jc w:val="start"/>
+        <w:rPr>
+          <w:b w:val="false"/>
+          <w:bCs w:val="false"/>
+        </w:rPr>
+      </w:pPr>
+      <w:r>
+        <w:rPr>
+          <w:b w:val="false"/>
+          <w:bCs w:val="false"/>
+        </w:rPr>
+        <w:t xml:space="preserve">    </w:t>
+      </w:r>
+      <w:r>
+        <w:rPr>
+          <w:b w:val="false"/>
+          <w:bCs w:val="false"/>
+        </w:rPr>
+        <w:t>@JsonProperty("closed")</w:t>
+      </w:r>
+    </w:p>
+    <w:p>
+      <w:pPr>
+        <w:pStyle w:val="Normal"/>
+        <w:bidi w:val="0"/>
+        <w:jc w:val="start"/>
+        <w:rPr>
+          <w:b w:val="false"/>
+          <w:bCs w:val="false"/>
+        </w:rPr>
+      </w:pPr>
+      <w:r>
+        <w:rPr>
+          <w:b w:val="false"/>
+          <w:bCs w:val="false"/>
+        </w:rPr>
+        <w:t xml:space="preserve">    </w:t>
+      </w:r>
+      <w:r>
+        <w:rPr>
+          <w:b w:val="false"/>
+          <w:bCs w:val="false"/>
+        </w:rPr>
+        <w:t>private String closed;</w:t>
+      </w:r>
+    </w:p>
+    <w:p>
+      <w:pPr>
+        <w:pStyle w:val="Normal"/>
+        <w:bidi w:val="0"/>
+        <w:jc w:val="start"/>
+        <w:rPr>
+          <w:b w:val="false"/>
+          <w:bCs w:val="false"/>
+        </w:rPr>
+      </w:pPr>
+      <w:r>
+        <w:rPr>
+          <w:b w:val="false"/>
+          <w:bCs w:val="false"/>
+        </w:rPr>
+        <w:t xml:space="preserve">    </w:t>
+      </w:r>
+    </w:p>
+    <w:p>
+      <w:pPr>
+        <w:pStyle w:val="Normal"/>
+        <w:bidi w:val="0"/>
+        <w:jc w:val="start"/>
+        <w:rPr>
+          <w:b w:val="false"/>
+          <w:bCs w:val="false"/>
+        </w:rPr>
+      </w:pPr>
+      <w:r>
+        <w:rPr>
+          <w:b w:val="false"/>
+          <w:bCs w:val="false"/>
+        </w:rPr>
+        <w:t xml:space="preserve">    </w:t>
+      </w:r>
+      <w:r>
+        <w:rPr>
+          <w:b w:val="false"/>
+          <w:bCs w:val="false"/>
+        </w:rPr>
+        <w:t>@JsonProperty("date")</w:t>
+      </w:r>
+    </w:p>
+    <w:p>
+      <w:pPr>
+        <w:pStyle w:val="Normal"/>
+        <w:bidi w:val="0"/>
+        <w:jc w:val="start"/>
+        <w:rPr>
+          <w:b w:val="false"/>
+          <w:bCs w:val="false"/>
+        </w:rPr>
+      </w:pPr>
+      <w:r>
+        <w:rPr>
+          <w:b w:val="false"/>
+          <w:bCs w:val="false"/>
+        </w:rPr>
+        <w:t xml:space="preserve">    </w:t>
+      </w:r>
+      <w:r>
+        <w:rPr>
+          <w:b w:val="false"/>
+          <w:bCs w:val="false"/>
+        </w:rPr>
+        <w:t>private String date;</w:t>
+      </w:r>
+    </w:p>
+    <w:p>
+      <w:pPr>
+        <w:pStyle w:val="Normal"/>
+        <w:bidi w:val="0"/>
+        <w:jc w:val="start"/>
+        <w:rPr>
+          <w:b w:val="false"/>
+          <w:bCs w:val="false"/>
+        </w:rPr>
+      </w:pPr>
+      <w:r>
+        <w:rPr>
+          <w:b w:val="false"/>
+          <w:bCs w:val="false"/>
+        </w:rPr>
+        <w:t xml:space="preserve">    </w:t>
+      </w:r>
+    </w:p>
+    <w:p>
+      <w:pPr>
+        <w:pStyle w:val="Normal"/>
+        <w:bidi w:val="0"/>
+        <w:jc w:val="start"/>
+        <w:rPr>
+          <w:b w:val="false"/>
+          <w:bCs w:val="false"/>
+        </w:rPr>
+      </w:pPr>
+      <w:r>
+        <w:rPr>
+          <w:b w:val="false"/>
+          <w:bCs w:val="false"/>
+        </w:rPr>
+        <w:t xml:space="preserve">    </w:t>
+      </w:r>
+      <w:r>
+        <w:rPr>
+          <w:b w:val="false"/>
+          <w:bCs w:val="false"/>
+        </w:rPr>
+        <w:t>@JsonProperty("magnitudeValue")</w:t>
+      </w:r>
+    </w:p>
+    <w:p>
+      <w:pPr>
+        <w:pStyle w:val="Normal"/>
+        <w:bidi w:val="0"/>
+        <w:jc w:val="start"/>
+        <w:rPr>
+          <w:b w:val="false"/>
+          <w:bCs w:val="false"/>
+        </w:rPr>
+      </w:pPr>
+      <w:r>
+        <w:rPr>
+          <w:b w:val="false"/>
+          <w:bCs w:val="false"/>
+        </w:rPr>
+        <w:t xml:space="preserve">    </w:t>
+      </w:r>
+      <w:r>
+        <w:rPr>
+          <w:b w:val="false"/>
+          <w:bCs w:val="false"/>
+        </w:rPr>
+        <w:t>private Double magnitudeValue;</w:t>
+      </w:r>
+    </w:p>
+    <w:p>
+      <w:pPr>
+        <w:pStyle w:val="Normal"/>
+        <w:bidi w:val="0"/>
+        <w:jc w:val="start"/>
+        <w:rPr>
+          <w:b w:val="false"/>
+          <w:bCs w:val="false"/>
+        </w:rPr>
+      </w:pPr>
+      <w:r>
+        <w:rPr>
+          <w:b w:val="false"/>
+          <w:bCs w:val="false"/>
+        </w:rPr>
+        <w:t xml:space="preserve">    </w:t>
+      </w:r>
+    </w:p>
+    <w:p>
+      <w:pPr>
+        <w:pStyle w:val="Normal"/>
+        <w:bidi w:val="0"/>
+        <w:jc w:val="start"/>
+        <w:rPr>
+          <w:b w:val="false"/>
+          <w:bCs w:val="false"/>
+        </w:rPr>
+      </w:pPr>
+      <w:r>
+        <w:rPr>
+          <w:b w:val="false"/>
+          <w:bCs w:val="false"/>
+        </w:rPr>
+        <w:t xml:space="preserve">    </w:t>
+      </w:r>
+      <w:r>
+        <w:rPr>
+          <w:b w:val="false"/>
+          <w:bCs w:val="false"/>
+        </w:rPr>
+        <w:t>@JsonProperty("magnitudeUnit")</w:t>
+      </w:r>
+    </w:p>
+    <w:p>
+      <w:pPr>
+        <w:pStyle w:val="Normal"/>
+        <w:bidi w:val="0"/>
+        <w:jc w:val="start"/>
+        <w:rPr>
+          <w:b w:val="false"/>
+          <w:bCs w:val="false"/>
+        </w:rPr>
+      </w:pPr>
+      <w:r>
+        <w:rPr>
+          <w:b w:val="false"/>
+          <w:bCs w:val="false"/>
+        </w:rPr>
+        <w:t xml:space="preserve">    </w:t>
+      </w:r>
+      <w:r>
+        <w:rPr>
+          <w:b w:val="false"/>
+          <w:bCs w:val="false"/>
+        </w:rPr>
+        <w:t>private String magnitudeUnit;</w:t>
+      </w:r>
+    </w:p>
+    <w:p>
+      <w:pPr>
+        <w:pStyle w:val="Normal"/>
+        <w:bidi w:val="0"/>
+        <w:jc w:val="start"/>
+        <w:rPr>
+          <w:b w:val="false"/>
+          <w:bCs w:val="false"/>
+        </w:rPr>
+      </w:pPr>
+      <w:r>
+        <w:rPr>
+          <w:b w:val="false"/>
+          <w:bCs w:val="false"/>
+        </w:rPr>
+        <w:t xml:space="preserve">    </w:t>
+      </w:r>
+    </w:p>
+    <w:p>
+      <w:pPr>
+        <w:pStyle w:val="Normal"/>
+        <w:bidi w:val="0"/>
+        <w:jc w:val="start"/>
+        <w:rPr>
+          <w:b w:val="false"/>
+          <w:bCs w:val="false"/>
+        </w:rPr>
+      </w:pPr>
+      <w:r>
+        <w:rPr>
+          <w:b w:val="false"/>
+          <w:bCs w:val="false"/>
+        </w:rPr>
+        <w:t xml:space="preserve">    </w:t>
+      </w:r>
+      <w:r>
+        <w:rPr>
+          <w:b w:val="false"/>
+          <w:bCs w:val="false"/>
+        </w:rPr>
+        <w:t>@JsonProperty("categories")</w:t>
+      </w:r>
+    </w:p>
+    <w:p>
+      <w:pPr>
+        <w:pStyle w:val="Normal"/>
+        <w:bidi w:val="0"/>
+        <w:jc w:val="start"/>
+        <w:rPr>
+          <w:b w:val="false"/>
+          <w:bCs w:val="false"/>
+        </w:rPr>
+      </w:pPr>
+      <w:r>
+        <w:rPr>
+          <w:b w:val="false"/>
+          <w:bCs w:val="false"/>
+        </w:rPr>
+        <w:t xml:space="preserve">    </w:t>
+      </w:r>
+      <w:r>
+        <w:rPr>
+          <w:b w:val="false"/>
+          <w:bCs w:val="false"/>
+        </w:rPr>
+        <w:t>private List&lt;Category&gt; categories;</w:t>
+      </w:r>
+    </w:p>
+    <w:p>
+      <w:pPr>
+        <w:pStyle w:val="Normal"/>
+        <w:bidi w:val="0"/>
+        <w:jc w:val="start"/>
+        <w:rPr>
+          <w:b w:val="false"/>
+          <w:bCs w:val="false"/>
+        </w:rPr>
+      </w:pPr>
+      <w:r>
+        <w:rPr>
+          <w:b w:val="false"/>
+          <w:bCs w:val="false"/>
+        </w:rPr>
+        <w:t xml:space="preserve">    </w:t>
+      </w:r>
+    </w:p>
+    <w:p>
+      <w:pPr>
+        <w:pStyle w:val="Normal"/>
+        <w:bidi w:val="0"/>
+        <w:jc w:val="start"/>
+        <w:rPr>
+          <w:b w:val="false"/>
+          <w:bCs w:val="false"/>
+        </w:rPr>
+      </w:pPr>
+      <w:r>
+        <w:rPr>
+          <w:b w:val="false"/>
+          <w:bCs w:val="false"/>
+        </w:rPr>
+        <w:t xml:space="preserve">    </w:t>
+      </w:r>
+      <w:r>
+        <w:rPr>
+          <w:b w:val="false"/>
+          <w:bCs w:val="false"/>
+        </w:rPr>
+        <w:t>@JsonProperty("sources")</w:t>
+      </w:r>
+    </w:p>
+    <w:p>
+      <w:pPr>
+        <w:pStyle w:val="Normal"/>
+        <w:bidi w:val="0"/>
+        <w:jc w:val="start"/>
+        <w:rPr>
+          <w:b w:val="false"/>
+          <w:bCs w:val="false"/>
+        </w:rPr>
+      </w:pPr>
+      <w:r>
+        <w:rPr>
+          <w:b w:val="false"/>
+          <w:bCs w:val="false"/>
+        </w:rPr>
+        <w:t xml:space="preserve">    </w:t>
+      </w:r>
+      <w:r>
+        <w:rPr>
+          <w:b w:val="false"/>
+          <w:bCs w:val="false"/>
+        </w:rPr>
+        <w:t>private List&lt;Source&gt; sources;</w:t>
+      </w:r>
+    </w:p>
+    <w:p>
+      <w:pPr>
+        <w:pStyle w:val="Normal"/>
+        <w:bidi w:val="0"/>
+        <w:jc w:val="start"/>
+        <w:rPr>
+          <w:b w:val="false"/>
+          <w:bCs w:val="false"/>
+        </w:rPr>
+      </w:pPr>
+      <w:r>
+        <w:rPr>
+          <w:b w:val="false"/>
+          <w:bCs w:val="false"/>
+        </w:rPr>
+        <w:t xml:space="preserve">    </w:t>
+      </w:r>
+    </w:p>
+    <w:p>
+      <w:pPr>
+        <w:pStyle w:val="Normal"/>
+        <w:bidi w:val="0"/>
+        <w:jc w:val="start"/>
+        <w:rPr>
+          <w:b w:val="false"/>
+          <w:bCs w:val="false"/>
+        </w:rPr>
+      </w:pPr>
+      <w:r>
+        <w:rPr>
+          <w:b w:val="false"/>
+          <w:bCs w:val="false"/>
+        </w:rPr>
+        <w:t xml:space="preserve">    </w:t>
+      </w:r>
+      <w:r>
+        <w:rPr>
+          <w:b w:val="false"/>
+          <w:bCs w:val="false"/>
+        </w:rPr>
+        <w:t>@JsonProperty("geometryDates")</w:t>
+      </w:r>
+    </w:p>
+    <w:p>
+      <w:pPr>
+        <w:pStyle w:val="Normal"/>
+        <w:bidi w:val="0"/>
+        <w:jc w:val="start"/>
+        <w:rPr>
+          <w:b w:val="false"/>
+          <w:bCs w:val="false"/>
+        </w:rPr>
+      </w:pPr>
+      <w:r>
+        <w:rPr>
+          <w:b w:val="false"/>
+          <w:bCs w:val="false"/>
+        </w:rPr>
+        <w:t xml:space="preserve">    </w:t>
+      </w:r>
+      <w:r>
+        <w:rPr>
+          <w:b w:val="false"/>
+          <w:bCs w:val="false"/>
+        </w:rPr>
+        <w:t>private List&lt;String&gt; geometryDates;</w:t>
+      </w:r>
+    </w:p>
+    <w:p>
+      <w:pPr>
+        <w:pStyle w:val="Normal"/>
+        <w:bidi w:val="0"/>
+        <w:jc w:val="start"/>
+        <w:rPr>
+          <w:b w:val="false"/>
+          <w:bCs w:val="false"/>
+        </w:rPr>
+      </w:pPr>
+      <w:r>
+        <w:rPr/>
+      </w:r>
+    </w:p>
+    <w:p>
+      <w:pPr>
+        <w:pStyle w:val="Normal"/>
+        <w:bidi w:val="0"/>
+        <w:jc w:val="start"/>
+        <w:rPr>
+          <w:b w:val="false"/>
+          <w:bCs w:val="false"/>
+        </w:rPr>
+      </w:pPr>
+      <w:r>
+        <w:rPr>
+          <w:b w:val="false"/>
+          <w:bCs w:val="false"/>
+        </w:rPr>
+        <w:t xml:space="preserve">    </w:t>
+      </w:r>
+      <w:r>
+        <w:rPr>
+          <w:b w:val="false"/>
+          <w:bCs w:val="false"/>
+        </w:rPr>
+        <w:t>// Getters and Setters</w:t>
+      </w:r>
+    </w:p>
+    <w:p>
+      <w:pPr>
+        <w:pStyle w:val="Normal"/>
+        <w:bidi w:val="0"/>
+        <w:jc w:val="start"/>
+        <w:rPr>
+          <w:b w:val="false"/>
+          <w:bCs w:val="false"/>
+        </w:rPr>
+      </w:pPr>
+      <w:r>
+        <w:rPr>
+          <w:b w:val="false"/>
+          <w:bCs w:val="false"/>
+        </w:rPr>
+        <w:t>}</w:t>
+      </w:r>
+    </w:p>
+    <w:p>
+      <w:pPr>
+        <w:pStyle w:val="Normal"/>
+        <w:bidi w:val="0"/>
+        <w:jc w:val="start"/>
+        <w:rPr>
+          <w:b w:val="false"/>
+          <w:bCs w:val="false"/>
+        </w:rPr>
+      </w:pPr>
+      <w:r>
+        <w:rPr/>
+      </w:r>
+    </w:p>
+    <w:p>
+      <w:pPr>
+        <w:pStyle w:val="Normal"/>
+        <w:bidi w:val="0"/>
+        <w:jc w:val="start"/>
+        <w:rPr>
+          <w:b w:val="false"/>
+          <w:bCs w:val="false"/>
+        </w:rPr>
+      </w:pPr>
+      <w:r>
+        <w:rPr>
+          <w:b w:val="false"/>
+          <w:bCs w:val="false"/>
+        </w:rPr>
+        <w:t>@JsonInclude(JsonInclude.Include.NON_NULL)</w:t>
+      </w:r>
+    </w:p>
+    <w:p>
+      <w:pPr>
+        <w:pStyle w:val="Normal"/>
+        <w:bidi w:val="0"/>
+        <w:jc w:val="start"/>
+        <w:rPr>
+          <w:b w:val="false"/>
+          <w:bCs w:val="false"/>
+        </w:rPr>
+      </w:pPr>
+      <w:r>
+        <w:rPr>
+          <w:b w:val="false"/>
+          <w:bCs w:val="false"/>
+        </w:rPr>
+        <w:t>class Category {</w:t>
+      </w:r>
+    </w:p>
+    <w:p>
+      <w:pPr>
+        <w:pStyle w:val="Normal"/>
+        <w:bidi w:val="0"/>
+        <w:jc w:val="start"/>
+        <w:rPr>
+          <w:b w:val="false"/>
+          <w:bCs w:val="false"/>
+        </w:rPr>
+      </w:pPr>
+      <w:r>
+        <w:rPr>
+          <w:b w:val="false"/>
+          <w:bCs w:val="false"/>
+        </w:rPr>
+        <w:t xml:space="preserve">    </w:t>
+      </w:r>
+      <w:r>
+        <w:rPr>
+          <w:b w:val="false"/>
+          <w:bCs w:val="false"/>
+        </w:rPr>
+        <w:t>@JsonProperty("id")</w:t>
+      </w:r>
+    </w:p>
+    <w:p>
+      <w:pPr>
+        <w:pStyle w:val="Normal"/>
+        <w:bidi w:val="0"/>
+        <w:jc w:val="start"/>
+        <w:rPr>
+          <w:b w:val="false"/>
+          <w:bCs w:val="false"/>
+        </w:rPr>
+      </w:pPr>
+      <w:r>
+        <w:rPr>
+          <w:b w:val="false"/>
+          <w:bCs w:val="false"/>
+        </w:rPr>
+        <w:t xml:space="preserve">    </w:t>
+      </w:r>
+      <w:r>
+        <w:rPr>
+          <w:b w:val="false"/>
+          <w:bCs w:val="false"/>
+        </w:rPr>
+        <w:t>private String id;</w:t>
+      </w:r>
+    </w:p>
+    <w:p>
+      <w:pPr>
+        <w:pStyle w:val="Normal"/>
+        <w:bidi w:val="0"/>
+        <w:jc w:val="start"/>
+        <w:rPr>
+          <w:b w:val="false"/>
+          <w:bCs w:val="false"/>
+        </w:rPr>
+      </w:pPr>
+      <w:r>
+        <w:rPr>
+          <w:b w:val="false"/>
+          <w:bCs w:val="false"/>
+        </w:rPr>
+        <w:t xml:space="preserve">    </w:t>
+      </w:r>
+    </w:p>
+    <w:p>
+      <w:pPr>
+        <w:pStyle w:val="Normal"/>
+        <w:bidi w:val="0"/>
+        <w:jc w:val="start"/>
+        <w:rPr>
+          <w:b w:val="false"/>
+          <w:bCs w:val="false"/>
+        </w:rPr>
+      </w:pPr>
+      <w:r>
+        <w:rPr>
+          <w:b w:val="false"/>
+          <w:bCs w:val="false"/>
+        </w:rPr>
+        <w:t xml:space="preserve">    </w:t>
+      </w:r>
+      <w:r>
+        <w:rPr>
+          <w:b w:val="false"/>
+          <w:bCs w:val="false"/>
+        </w:rPr>
+        <w:t>@JsonProperty("title")</w:t>
+      </w:r>
+    </w:p>
+    <w:p>
+      <w:pPr>
+        <w:pStyle w:val="Normal"/>
+        <w:bidi w:val="0"/>
+        <w:jc w:val="start"/>
+        <w:rPr>
+          <w:b w:val="false"/>
+          <w:bCs w:val="false"/>
+        </w:rPr>
+      </w:pPr>
+      <w:r>
+        <w:rPr>
+          <w:b w:val="false"/>
+          <w:bCs w:val="false"/>
+        </w:rPr>
+        <w:t xml:space="preserve">    </w:t>
+      </w:r>
+      <w:r>
+        <w:rPr>
+          <w:b w:val="false"/>
+          <w:bCs w:val="false"/>
+        </w:rPr>
+        <w:t>private String title;</w:t>
+      </w:r>
+    </w:p>
+    <w:p>
+      <w:pPr>
+        <w:pStyle w:val="Normal"/>
+        <w:bidi w:val="0"/>
+        <w:jc w:val="start"/>
+        <w:rPr>
+          <w:b w:val="false"/>
+          <w:bCs w:val="false"/>
+        </w:rPr>
+      </w:pPr>
+      <w:r>
+        <w:rPr/>
+      </w:r>
+    </w:p>
+    <w:p>
+      <w:pPr>
+        <w:pStyle w:val="Normal"/>
+        <w:bidi w:val="0"/>
+        <w:jc w:val="start"/>
+        <w:rPr>
+          <w:b w:val="false"/>
+          <w:bCs w:val="false"/>
+        </w:rPr>
+      </w:pPr>
+      <w:r>
+        <w:rPr>
+          <w:b w:val="false"/>
+          <w:bCs w:val="false"/>
+        </w:rPr>
+        <w:t xml:space="preserve">    </w:t>
+      </w:r>
+      <w:r>
+        <w:rPr>
+          <w:b w:val="false"/>
+          <w:bCs w:val="false"/>
+        </w:rPr>
+        <w:t>// Getters and Setters</w:t>
+      </w:r>
+    </w:p>
+    <w:p>
+      <w:pPr>
+        <w:pStyle w:val="Normal"/>
+        <w:bidi w:val="0"/>
+        <w:jc w:val="start"/>
+        <w:rPr>
+          <w:b w:val="false"/>
+          <w:bCs w:val="false"/>
+        </w:rPr>
+      </w:pPr>
+      <w:r>
+        <w:rPr>
+          <w:b w:val="false"/>
+          <w:bCs w:val="false"/>
+        </w:rPr>
+        <w:t>}</w:t>
+      </w:r>
+    </w:p>
+    <w:p>
+      <w:pPr>
+        <w:pStyle w:val="Normal"/>
+        <w:bidi w:val="0"/>
+        <w:jc w:val="start"/>
+        <w:rPr>
+          <w:b w:val="false"/>
+          <w:bCs w:val="false"/>
+        </w:rPr>
+      </w:pPr>
+      <w:r>
+        <w:rPr/>
+      </w:r>
+    </w:p>
+    <w:p>
+      <w:pPr>
+        <w:pStyle w:val="Normal"/>
+        <w:bidi w:val="0"/>
+        <w:jc w:val="start"/>
+        <w:rPr>
+          <w:b w:val="false"/>
+          <w:bCs w:val="false"/>
+        </w:rPr>
+      </w:pPr>
+      <w:r>
+        <w:rPr>
+          <w:b w:val="false"/>
+          <w:bCs w:val="false"/>
+        </w:rPr>
+        <w:t>@JsonInclude(JsonInclude.Include.NON_NULL)</w:t>
+      </w:r>
+    </w:p>
+    <w:p>
+      <w:pPr>
+        <w:pStyle w:val="Normal"/>
+        <w:bidi w:val="0"/>
+        <w:jc w:val="start"/>
+        <w:rPr>
+          <w:b w:val="false"/>
+          <w:bCs w:val="false"/>
+        </w:rPr>
+      </w:pPr>
+      <w:r>
+        <w:rPr>
+          <w:b w:val="false"/>
+          <w:bCs w:val="false"/>
+        </w:rPr>
+        <w:t>class Source {</w:t>
+      </w:r>
+    </w:p>
+    <w:p>
+      <w:pPr>
+        <w:pStyle w:val="Normal"/>
+        <w:bidi w:val="0"/>
+        <w:jc w:val="start"/>
+        <w:rPr>
+          <w:b w:val="false"/>
+          <w:bCs w:val="false"/>
+        </w:rPr>
+      </w:pPr>
+      <w:r>
+        <w:rPr>
+          <w:b w:val="false"/>
+          <w:bCs w:val="false"/>
+        </w:rPr>
+        <w:t xml:space="preserve">    </w:t>
+      </w:r>
+      <w:r>
+        <w:rPr>
+          <w:b w:val="false"/>
+          <w:bCs w:val="false"/>
+        </w:rPr>
+        <w:t>@JsonProperty("id")</w:t>
+      </w:r>
+    </w:p>
+    <w:p>
+      <w:pPr>
+        <w:pStyle w:val="Normal"/>
+        <w:bidi w:val="0"/>
+        <w:jc w:val="start"/>
+        <w:rPr>
+          <w:b w:val="false"/>
+          <w:bCs w:val="false"/>
+        </w:rPr>
+      </w:pPr>
+      <w:r>
+        <w:rPr>
+          <w:b w:val="false"/>
+          <w:bCs w:val="false"/>
+        </w:rPr>
+        <w:t xml:space="preserve">    </w:t>
+      </w:r>
+      <w:r>
+        <w:rPr>
+          <w:b w:val="false"/>
+          <w:bCs w:val="false"/>
+        </w:rPr>
+        <w:t>private String id;</w:t>
+      </w:r>
+    </w:p>
+    <w:p>
+      <w:pPr>
+        <w:pStyle w:val="Normal"/>
+        <w:bidi w:val="0"/>
+        <w:jc w:val="start"/>
+        <w:rPr>
+          <w:b w:val="false"/>
+          <w:bCs w:val="false"/>
+        </w:rPr>
+      </w:pPr>
+      <w:r>
+        <w:rPr>
+          <w:b w:val="false"/>
+          <w:bCs w:val="false"/>
+        </w:rPr>
+        <w:t xml:space="preserve">    </w:t>
+      </w:r>
+    </w:p>
+    <w:p>
+      <w:pPr>
+        <w:pStyle w:val="Normal"/>
+        <w:bidi w:val="0"/>
+        <w:jc w:val="start"/>
+        <w:rPr>
+          <w:b w:val="false"/>
+          <w:bCs w:val="false"/>
+        </w:rPr>
+      </w:pPr>
+      <w:r>
+        <w:rPr>
+          <w:b w:val="false"/>
+          <w:bCs w:val="false"/>
+        </w:rPr>
+        <w:t xml:space="preserve">    </w:t>
+      </w:r>
+      <w:r>
+        <w:rPr>
+          <w:b w:val="false"/>
+          <w:bCs w:val="false"/>
+        </w:rPr>
+        <w:t>@JsonProperty("url")</w:t>
+      </w:r>
+    </w:p>
+    <w:p>
+      <w:pPr>
+        <w:pStyle w:val="Normal"/>
+        <w:bidi w:val="0"/>
+        <w:jc w:val="start"/>
+        <w:rPr>
+          <w:b w:val="false"/>
+          <w:bCs w:val="false"/>
+        </w:rPr>
+      </w:pPr>
+      <w:r>
+        <w:rPr>
+          <w:b w:val="false"/>
+          <w:bCs w:val="false"/>
+        </w:rPr>
+        <w:t xml:space="preserve">    </w:t>
+      </w:r>
+      <w:r>
+        <w:rPr>
+          <w:b w:val="false"/>
+          <w:bCs w:val="false"/>
+        </w:rPr>
+        <w:t>private String url;</w:t>
+      </w:r>
+    </w:p>
+    <w:p>
+      <w:pPr>
+        <w:pStyle w:val="Normal"/>
+        <w:bidi w:val="0"/>
+        <w:jc w:val="start"/>
+        <w:rPr>
+          <w:b w:val="false"/>
+          <w:bCs w:val="false"/>
+        </w:rPr>
+      </w:pPr>
+      <w:r>
+        <w:rPr/>
+      </w:r>
+    </w:p>
+    <w:p>
+      <w:pPr>
+        <w:pStyle w:val="Normal"/>
+        <w:bidi w:val="0"/>
+        <w:jc w:val="start"/>
+        <w:rPr>
+          <w:b w:val="false"/>
+          <w:bCs w:val="false"/>
+        </w:rPr>
+      </w:pPr>
+      <w:r>
+        <w:rPr>
+          <w:b w:val="false"/>
+          <w:bCs w:val="false"/>
+        </w:rPr>
+        <w:t xml:space="preserve">    </w:t>
+      </w:r>
+      <w:r>
+        <w:rPr>
+          <w:b w:val="false"/>
+          <w:bCs w:val="false"/>
+        </w:rPr>
+        <w:t>// Getters and Setters</w:t>
+      </w:r>
+    </w:p>
+    <w:p>
+      <w:pPr>
+        <w:pStyle w:val="Normal"/>
+        <w:bidi w:val="0"/>
+        <w:jc w:val="start"/>
+        <w:rPr>
+          <w:b w:val="false"/>
+          <w:bCs w:val="false"/>
+        </w:rPr>
+      </w:pPr>
+      <w:r>
+        <w:rPr>
+          <w:b w:val="false"/>
+          <w:bCs w:val="false"/>
+        </w:rPr>
+        <w:t>}</w:t>
+      </w:r>
+    </w:p>
+    <w:p>
+      <w:pPr>
+        <w:pStyle w:val="Normal"/>
+        <w:bidi w:val="0"/>
+        <w:jc w:val="start"/>
+        <w:rPr>
+          <w:b w:val="false"/>
+          <w:bCs w:val="false"/>
+        </w:rPr>
+      </w:pPr>
+      <w:r>
+        <w:rPr/>
+      </w:r>
+    </w:p>
+    <w:p>
+      <w:pPr>
+        <w:pStyle w:val="Normal"/>
+        <w:bidi w:val="0"/>
+        <w:jc w:val="start"/>
+        <w:rPr>
+          <w:b w:val="false"/>
+          <w:bCs w:val="false"/>
+        </w:rPr>
+      </w:pPr>
+      <w:r>
+        <w:rPr>
+          <w:b w:val="false"/>
+          <w:bCs w:val="false"/>
+        </w:rPr>
+        <w:t>@JsonInclude(JsonInclude.Include.NON_NULL)</w:t>
+      </w:r>
+    </w:p>
+    <w:p>
+      <w:pPr>
+        <w:pStyle w:val="Normal"/>
+        <w:bidi w:val="0"/>
+        <w:jc w:val="start"/>
+        <w:rPr>
+          <w:b w:val="false"/>
+          <w:bCs w:val="false"/>
+        </w:rPr>
+      </w:pPr>
+      <w:r>
+        <w:rPr>
+          <w:b w:val="false"/>
+          <w:bCs w:val="false"/>
+        </w:rPr>
+        <w:t>class Geometry {</w:t>
+      </w:r>
+    </w:p>
+    <w:p>
+      <w:pPr>
+        <w:pStyle w:val="Normal"/>
+        <w:bidi w:val="0"/>
+        <w:jc w:val="start"/>
+        <w:rPr>
+          <w:b w:val="false"/>
+          <w:bCs w:val="false"/>
+        </w:rPr>
+      </w:pPr>
+      <w:r>
+        <w:rPr>
+          <w:b w:val="false"/>
+          <w:bCs w:val="false"/>
+        </w:rPr>
+        <w:t xml:space="preserve">    </w:t>
+      </w:r>
+      <w:r>
+        <w:rPr>
+          <w:b w:val="false"/>
+          <w:bCs w:val="false"/>
+        </w:rPr>
+        <w:t>@JsonProperty("type")</w:t>
+      </w:r>
+    </w:p>
+    <w:p>
+      <w:pPr>
+        <w:pStyle w:val="Normal"/>
+        <w:bidi w:val="0"/>
+        <w:jc w:val="start"/>
+        <w:rPr>
+          <w:b w:val="false"/>
+          <w:bCs w:val="false"/>
+        </w:rPr>
+      </w:pPr>
+      <w:r>
+        <w:rPr>
+          <w:b w:val="false"/>
+          <w:bCs w:val="false"/>
+        </w:rPr>
+        <w:t xml:space="preserve">    </w:t>
+      </w:r>
+      <w:r>
+        <w:rPr>
+          <w:b w:val="false"/>
+          <w:bCs w:val="false"/>
+        </w:rPr>
+        <w:t>private String type;</w:t>
+      </w:r>
+    </w:p>
+    <w:p>
+      <w:pPr>
+        <w:pStyle w:val="Normal"/>
+        <w:bidi w:val="0"/>
+        <w:jc w:val="start"/>
+        <w:rPr>
+          <w:b w:val="false"/>
+          <w:bCs w:val="false"/>
+        </w:rPr>
+      </w:pPr>
+      <w:r>
+        <w:rPr>
+          <w:b w:val="false"/>
+          <w:bCs w:val="false"/>
+        </w:rPr>
+        <w:t xml:space="preserve">    </w:t>
+      </w:r>
+    </w:p>
+    <w:p>
+      <w:pPr>
+        <w:pStyle w:val="Normal"/>
+        <w:bidi w:val="0"/>
+        <w:jc w:val="start"/>
+        <w:rPr>
+          <w:b w:val="false"/>
+          <w:bCs w:val="false"/>
+        </w:rPr>
+      </w:pPr>
+      <w:r>
+        <w:rPr>
+          <w:b w:val="false"/>
+          <w:bCs w:val="false"/>
+        </w:rPr>
+        <w:t xml:space="preserve">    </w:t>
+      </w:r>
+      <w:r>
+        <w:rPr>
+          <w:b w:val="false"/>
+          <w:bCs w:val="false"/>
+        </w:rPr>
+        <w:t>@JsonProperty("coordinates")</w:t>
+      </w:r>
+    </w:p>
+    <w:p>
+      <w:pPr>
+        <w:pStyle w:val="Normal"/>
+        <w:bidi w:val="0"/>
+        <w:jc w:val="start"/>
+        <w:rPr>
+          <w:b w:val="false"/>
+          <w:bCs w:val="false"/>
+        </w:rPr>
+      </w:pPr>
+      <w:r>
+        <w:rPr>
+          <w:b w:val="false"/>
+          <w:bCs w:val="false"/>
+        </w:rPr>
+        <w:t xml:space="preserve">    </w:t>
+      </w:r>
+      <w:r>
+        <w:rPr>
+          <w:b w:val="false"/>
+          <w:bCs w:val="false"/>
+        </w:rPr>
+        <w:t>private Object coordinates; // Can be List&lt;Double&gt; (Point) or List&lt;List&lt;Double&gt;&gt; (LineString)</w:t>
+      </w:r>
+    </w:p>
+    <w:p>
+      <w:pPr>
+        <w:pStyle w:val="Normal"/>
+        <w:bidi w:val="0"/>
+        <w:jc w:val="start"/>
+        <w:rPr>
+          <w:b w:val="false"/>
+          <w:bCs w:val="false"/>
+        </w:rPr>
+      </w:pPr>
+      <w:r>
+        <w:rPr/>
+      </w:r>
+    </w:p>
+    <w:p>
+      <w:pPr>
+        <w:pStyle w:val="Normal"/>
+        <w:bidi w:val="0"/>
+        <w:jc w:val="start"/>
+        <w:rPr>
+          <w:b w:val="false"/>
+          <w:bCs w:val="false"/>
+        </w:rPr>
+      </w:pPr>
+      <w:r>
+        <w:rPr>
+          <w:b w:val="false"/>
+          <w:bCs w:val="false"/>
+        </w:rPr>
+        <w:t xml:space="preserve">    </w:t>
+      </w:r>
+      <w:r>
+        <w:rPr>
+          <w:b w:val="false"/>
+          <w:bCs w:val="false"/>
+        </w:rPr>
+        <w:t>// Getters and Setters</w:t>
+      </w:r>
+    </w:p>
+    <w:p>
+      <w:pPr>
+        <w:pStyle w:val="Normal"/>
+        <w:bidi w:val="0"/>
+        <w:jc w:val="start"/>
+        <w:rPr>
+          <w:b w:val="false"/>
+          <w:bCs w:val="false"/>
+        </w:rPr>
+      </w:pPr>
+      <w:r>
+        <w:rPr>
+          <w:b w:val="false"/>
+          <w:bCs w:val="false"/>
+        </w:rPr>
+        <w:t>}</w:t>
       </w:r>
     </w:p>
     <w:sectPr>

</xml_diff>

<commit_message>
Phase 2 Version 2.1 -> MAP MArker Include GDACS RSS, NASA EONET
</commit_message>
<xml_diff>
--- a/docs/Setup.docx
+++ b/docs/Setup.docx
@@ -818,597 +818,242 @@
         </w:numPr>
         <w:bidi w:val="0"/>
         <w:jc w:val="start"/>
-        <w:rPr/>
-      </w:pPr>
+        <w:rPr>
+          <w:rStyle w:val="SourceText"/>
+          <w:b/>
+          <w:bCs/>
+        </w:rPr>
+      </w:pPr>
+      <w:r>
+        <w:rPr/>
+      </w:r>
+    </w:p>
+    <w:p>
+      <w:pPr>
+        <w:pStyle w:val="Normal"/>
+        <w:bidi w:val="0"/>
+        <w:jc w:val="start"/>
+        <w:rPr>
+          <w:b/>
+          <w:bCs/>
+        </w:rPr>
+      </w:pPr>
+      <w:r>
+        <w:rPr>
+          <w:b/>
+          <w:bCs/>
+        </w:rPr>
+      </w:r>
+    </w:p>
+    <w:p>
+      <w:pPr>
+        <w:pStyle w:val="BodyText"/>
+        <w:bidi w:val="0"/>
+        <w:jc w:val="start"/>
+        <w:rPr>
+          <w:b/>
+          <w:bCs/>
+        </w:rPr>
+      </w:pPr>
+      <w:r>
+        <w:rPr>
+          <w:b/>
+          <w:bCs/>
+        </w:rPr>
+        <w:t xml:space="preserve">To </w:t>
+      </w:r>
       <w:r>
         <w:rPr>
           <w:rStyle w:val="Strong"/>
-          <w:b/>
-          <w:bCs/>
-        </w:rPr>
-        <w:t>Create Database</w:t>
-      </w:r>
-    </w:p>
-    <w:p>
-      <w:pPr>
-        <w:pStyle w:val="PreformattedText"/>
-        <w:bidi w:val="0"/>
-        <w:ind w:hanging="0" w:start="0" w:end="0"/>
-        <w:rPr/>
-      </w:pPr>
-      <w:r>
-        <w:rPr>
-          <w:rStyle w:val="SourceText"/>
-        </w:rPr>
-        <w:t>CREATE DATABASE disaster_management;</w:t>
-      </w:r>
-    </w:p>
-    <w:p>
-      <w:pPr>
-        <w:pStyle w:val="PreformattedText"/>
-        <w:bidi w:val="0"/>
-        <w:spacing w:before="0" w:after="283"/>
-        <w:rPr/>
-      </w:pPr>
-      <w:r>
-        <w:rPr>
-          <w:rStyle w:val="SourceText"/>
-        </w:rPr>
-        <w:t>USE disaster_management;</w:t>
+        </w:rPr>
+        <w:t>fetch disaster data from APIs</w:t>
+      </w:r>
+      <w:r>
+        <w:rPr>
+          <w:b/>
+          <w:bCs/>
+        </w:rPr>
+        <w:t xml:space="preserve"> (NASA API) and </w:t>
+      </w:r>
+      <w:r>
+        <w:rPr>
+          <w:rStyle w:val="Strong"/>
+        </w:rPr>
+        <w:t>store it in the MySQL database</w:t>
+      </w:r>
+      <w:r>
+        <w:rPr>
+          <w:b/>
+          <w:bCs/>
+        </w:rPr>
+        <w:t>, follow these steps:</w:t>
+      </w:r>
+    </w:p>
+    <w:p>
+      <w:pPr>
+        <w:pStyle w:val="HorizontalLine"/>
+        <w:rPr/>
+      </w:pPr>
+      <w:r>
+        <w:rPr/>
       </w:r>
     </w:p>
     <w:p>
       <w:pPr>
         <w:pStyle w:val="Heading3"/>
+        <w:rPr/>
+      </w:pPr>
+      <w:r>
+        <w:rPr>
+          <w:rStyle w:val="Strong"/>
+          <w:b/>
+          <w:bCs/>
+        </w:rPr>
+        <w:t>Step 1: Get API Key for NASA &amp; Google Maps</w:t>
+      </w:r>
+    </w:p>
+    <w:p>
+      <w:pPr>
+        <w:pStyle w:val="Heading4"/>
+        <w:rPr/>
+      </w:pPr>
+      <w:r>
+        <w:rPr>
+          <w:rStyle w:val="Strong"/>
+          <w:b/>
+          <w:bCs/>
+        </w:rPr>
+        <w:t>1. Get a NASA API Key</w:t>
+      </w:r>
+    </w:p>
+    <w:p>
+      <w:pPr>
+        <w:pStyle w:val="BodyText"/>
+        <w:rPr/>
+      </w:pPr>
+      <w:r>
+        <w:rPr/>
+        <w:t>NASA provides various APIs, such as Earth imagery, asteroid tracking, and space weather. To get an API key:</w:t>
+      </w:r>
+    </w:p>
+    <w:p>
+      <w:pPr>
+        <w:pStyle w:val="BodyText"/>
         <w:numPr>
-          <w:ilvl w:val="2"/>
+          <w:ilvl w:val="0"/>
           <w:numId w:val="2"/>
         </w:numPr>
-        <w:bidi w:val="0"/>
-        <w:spacing w:before="0" w:after="283"/>
-        <w:rPr/>
-      </w:pPr>
-      <w:r>
-        <w:rPr>
-          <w:rStyle w:val="Strong"/>
-          <w:b/>
-          <w:bCs/>
-        </w:rPr>
-        <w:t>Create Tables</w:t>
-      </w:r>
-    </w:p>
-    <w:p>
-      <w:pPr>
-        <w:pStyle w:val="Heading4"/>
+        <w:tabs>
+          <w:tab w:val="clear" w:pos="709"/>
+          <w:tab w:val="left" w:pos="0" w:leader="none"/>
+        </w:tabs>
+        <w:ind w:hanging="283" w:start="709"/>
+        <w:rPr/>
+      </w:pPr>
+      <w:r>
+        <w:rPr/>
+        <w:t xml:space="preserve">Go to </w:t>
+      </w:r>
+      <w:hyperlink r:id="rId2" w:tgtFrame="_new">
+        <w:r>
+          <w:rPr>
+            <w:rStyle w:val="Hyperlink"/>
+            <w:b/>
+            <w:bCs/>
+          </w:rPr>
+          <w:t>NASA API Portal</w:t>
+        </w:r>
+      </w:hyperlink>
+    </w:p>
+    <w:p>
+      <w:pPr>
+        <w:pStyle w:val="BodyText"/>
         <w:numPr>
-          <w:ilvl w:val="3"/>
+          <w:ilvl w:val="0"/>
           <w:numId w:val="2"/>
         </w:numPr>
-        <w:bidi w:val="0"/>
-        <w:jc w:val="start"/>
-        <w:rPr/>
-      </w:pPr>
-      <w:r>
-        <w:rPr>
-          <w:rStyle w:val="Strong"/>
-          <w:b/>
-          <w:bCs/>
-        </w:rPr>
-        <w:t>Disaster Alerts Table</w:t>
+        <w:tabs>
+          <w:tab w:val="clear" w:pos="709"/>
+          <w:tab w:val="left" w:pos="0" w:leader="none"/>
+        </w:tabs>
+        <w:ind w:hanging="283" w:start="709"/>
+        <w:rPr/>
+      </w:pPr>
+      <w:r>
+        <w:rPr/>
+        <w:t>Scroll down to the "Get Your API Key" section.</w:t>
       </w:r>
     </w:p>
     <w:p>
       <w:pPr>
         <w:pStyle w:val="BodyText"/>
-        <w:bidi w:val="0"/>
-        <w:jc w:val="start"/>
-        <w:rPr/>
-      </w:pPr>
-      <w:r>
-        <w:rPr/>
-        <w:t>Stores real-time alerts with type, severity, timestamp, and affected regions.</w:t>
-      </w:r>
-    </w:p>
-    <w:p>
-      <w:pPr>
-        <w:pStyle w:val="PreformattedText"/>
-        <w:bidi w:val="0"/>
-        <w:jc w:val="start"/>
-        <w:rPr/>
-      </w:pPr>
-      <w:r>
-        <w:rPr>
-          <w:rStyle w:val="SourceText"/>
-        </w:rPr>
-        <w:t>CREATE TABLE disaster_alerts (</w:t>
-      </w:r>
-    </w:p>
-    <w:p>
-      <w:pPr>
-        <w:pStyle w:val="PreformattedText"/>
-        <w:bidi w:val="0"/>
-        <w:jc w:val="start"/>
-        <w:rPr/>
-      </w:pPr>
-      <w:r>
-        <w:rPr>
-          <w:rStyle w:val="SourceText"/>
-        </w:rPr>
-        <w:t xml:space="preserve">    </w:t>
-      </w:r>
-      <w:r>
-        <w:rPr>
-          <w:rStyle w:val="SourceText"/>
-        </w:rPr>
-        <w:t>id INT AUTO_INCREMENT PRIMARY KEY,</w:t>
-      </w:r>
-    </w:p>
-    <w:p>
-      <w:pPr>
-        <w:pStyle w:val="PreformattedText"/>
-        <w:bidi w:val="0"/>
-        <w:jc w:val="start"/>
-        <w:rPr/>
-      </w:pPr>
-      <w:r>
-        <w:rPr>
-          <w:rStyle w:val="SourceText"/>
-        </w:rPr>
-        <w:t xml:space="preserve">    </w:t>
-      </w:r>
-      <w:r>
-        <w:rPr>
-          <w:rStyle w:val="SourceText"/>
-        </w:rPr>
-        <w:t>eonet_id VARCHAR(50) UNIQUE NOT NULL,   -- NASA Event ID (e.g., EONET_13044)</w:t>
-      </w:r>
-    </w:p>
-    <w:p>
-      <w:pPr>
-        <w:pStyle w:val="PreformattedText"/>
-        <w:bidi w:val="0"/>
-        <w:jc w:val="start"/>
-        <w:rPr/>
-      </w:pPr>
-      <w:r>
-        <w:rPr>
-          <w:rStyle w:val="SourceText"/>
-        </w:rPr>
-        <w:t xml:space="preserve">    </w:t>
-      </w:r>
-      <w:r>
-        <w:rPr>
-          <w:rStyle w:val="SourceText"/>
-        </w:rPr>
-        <w:t>disaster_type VARCHAR(50) NOT NULL,      -- e.g., Wildfire, Flood</w:t>
-      </w:r>
-    </w:p>
-    <w:p>
-      <w:pPr>
-        <w:pStyle w:val="PreformattedText"/>
-        <w:bidi w:val="0"/>
-        <w:jc w:val="start"/>
-        <w:rPr/>
-      </w:pPr>
-      <w:r>
-        <w:rPr>
-          <w:rStyle w:val="SourceText"/>
-        </w:rPr>
-        <w:t xml:space="preserve">    </w:t>
-      </w:r>
-      <w:r>
-        <w:rPr>
-          <w:rStyle w:val="SourceText"/>
-        </w:rPr>
-        <w:t xml:space="preserve">severity ENUM('Low', 'Moderate', 'Severe', 'Extreme') DEFAULT 'Moderate', </w:t>
-      </w:r>
-    </w:p>
-    <w:p>
-      <w:pPr>
-        <w:pStyle w:val="PreformattedText"/>
-        <w:bidi w:val="0"/>
-        <w:jc w:val="start"/>
-        <w:rPr/>
-      </w:pPr>
-      <w:r>
-        <w:rPr>
-          <w:rStyle w:val="SourceText"/>
-        </w:rPr>
-        <w:t xml:space="preserve">    </w:t>
-      </w:r>
-      <w:r>
-        <w:rPr>
-          <w:rStyle w:val="SourceText"/>
-        </w:rPr>
-        <w:t xml:space="preserve">timestamp DATETIME DEFAULT CURRENT_TIMESTAMP, </w:t>
-      </w:r>
-    </w:p>
-    <w:p>
-      <w:pPr>
-        <w:pStyle w:val="PreformattedText"/>
-        <w:bidi w:val="0"/>
-        <w:jc w:val="start"/>
-        <w:rPr/>
-      </w:pPr>
-      <w:r>
-        <w:rPr>
-          <w:rStyle w:val="SourceText"/>
-        </w:rPr>
-        <w:t xml:space="preserve">    </w:t>
-      </w:r>
-      <w:r>
-        <w:rPr>
-          <w:rStyle w:val="SourceText"/>
-        </w:rPr>
-        <w:t>latitude DECIMAL(10, 6) NOT NULL,        -- Latitude coordinate</w:t>
-      </w:r>
-    </w:p>
-    <w:p>
-      <w:pPr>
-        <w:pStyle w:val="PreformattedText"/>
-        <w:bidi w:val="0"/>
-        <w:jc w:val="start"/>
-        <w:rPr/>
-      </w:pPr>
-      <w:r>
-        <w:rPr>
-          <w:rStyle w:val="SourceText"/>
-        </w:rPr>
-        <w:t xml:space="preserve">    </w:t>
-      </w:r>
-      <w:r>
-        <w:rPr>
-          <w:rStyle w:val="SourceText"/>
-        </w:rPr>
-        <w:t>longitude DECIMAL(10, 6) NOT NULL,       -- Longitude coordinate</w:t>
-      </w:r>
-    </w:p>
-    <w:p>
-      <w:pPr>
-        <w:pStyle w:val="PreformattedText"/>
-        <w:bidi w:val="0"/>
-        <w:jc w:val="start"/>
-        <w:rPr/>
-      </w:pPr>
-      <w:r>
-        <w:rPr>
-          <w:rStyle w:val="SourceText"/>
-        </w:rPr>
-        <w:t xml:space="preserve">    </w:t>
-      </w:r>
-      <w:r>
-        <w:rPr>
-          <w:rStyle w:val="SourceText"/>
-        </w:rPr>
-        <w:t>description TEXT,                        -- Event title/description</w:t>
-      </w:r>
-    </w:p>
-    <w:p>
-      <w:pPr>
-        <w:pStyle w:val="PreformattedText"/>
-        <w:bidi w:val="0"/>
-        <w:jc w:val="start"/>
-        <w:rPr/>
-      </w:pPr>
-      <w:r>
-        <w:rPr>
-          <w:rStyle w:val="SourceText"/>
-        </w:rPr>
-        <w:t xml:space="preserve">    </w:t>
-      </w:r>
-      <w:r>
-        <w:rPr>
-          <w:rStyle w:val="SourceText"/>
-        </w:rPr>
-        <w:t>source_url VARCHAR(255),                 -- Source link (GDACS, EONET, etc.)</w:t>
-      </w:r>
-    </w:p>
-    <w:p>
-      <w:pPr>
-        <w:pStyle w:val="PreformattedText"/>
-        <w:bidi w:val="0"/>
-        <w:jc w:val="start"/>
-        <w:rPr/>
-      </w:pPr>
-      <w:r>
-        <w:rPr>
-          <w:rStyle w:val="SourceText"/>
-        </w:rPr>
-        <w:t xml:space="preserve">    </w:t>
-      </w:r>
-      <w:r>
-        <w:rPr>
-          <w:rStyle w:val="SourceText"/>
-        </w:rPr>
-        <w:t>closed BOOLEAN DEFAULT FALSE             -- Is the event closed?</w:t>
-      </w:r>
-    </w:p>
-    <w:p>
-      <w:pPr>
-        <w:pStyle w:val="PreformattedText"/>
-        <w:bidi w:val="0"/>
-        <w:jc w:val="start"/>
-        <w:rPr/>
-      </w:pPr>
-      <w:r>
-        <w:rPr>
-          <w:rStyle w:val="SourceText"/>
-        </w:rPr>
-        <w:t>);</w:t>
-      </w:r>
-    </w:p>
-    <w:p>
-      <w:pPr>
-        <w:pStyle w:val="PreformattedText"/>
-        <w:bidi w:val="0"/>
-        <w:spacing w:before="0" w:after="283"/>
-        <w:rPr>
-          <w:rStyle w:val="Strong"/>
-        </w:rPr>
-      </w:pPr>
-      <w:r>
-        <w:rPr/>
-      </w:r>
-    </w:p>
-    <w:p>
-      <w:pPr>
-        <w:pStyle w:val="BodyText"/>
-        <w:bidi w:val="0"/>
-        <w:jc w:val="start"/>
-        <w:rPr/>
-      </w:pPr>
-      <w:r>
-        <w:rPr/>
-      </w:r>
-    </w:p>
-    <w:p>
-      <w:pPr>
-        <w:pStyle w:val="BodyText"/>
-        <w:bidi w:val="0"/>
-        <w:jc w:val="start"/>
-        <w:rPr/>
-      </w:pPr>
-      <w:r>
-        <w:rPr/>
-      </w:r>
-    </w:p>
-    <w:p>
-      <w:pPr>
-        <w:pStyle w:val="BodyText"/>
-        <w:bidi w:val="0"/>
-        <w:jc w:val="start"/>
-        <w:rPr/>
-      </w:pPr>
-      <w:r>
-        <w:rPr/>
-      </w:r>
-    </w:p>
-    <w:p>
-      <w:pPr>
-        <w:pStyle w:val="PreformattedText"/>
         <w:numPr>
           <w:ilvl w:val="0"/>
-          <w:numId w:val="5"/>
+          <w:numId w:val="2"/>
         </w:numPr>
-        <w:bidi w:val="0"/>
-        <w:spacing w:before="0" w:after="283"/>
-        <w:rPr/>
-      </w:pPr>
+        <w:tabs>
+          <w:tab w:val="clear" w:pos="709"/>
+          <w:tab w:val="left" w:pos="0" w:leader="none"/>
+        </w:tabs>
+        <w:ind w:hanging="283" w:start="709"/>
+        <w:rPr/>
+      </w:pPr>
+      <w:r>
+        <w:rPr/>
+        <w:t>Fill in your name and email address.</w:t>
+      </w:r>
+    </w:p>
+    <w:p>
+      <w:pPr>
+        <w:pStyle w:val="BodyText"/>
+        <w:numPr>
+          <w:ilvl w:val="0"/>
+          <w:numId w:val="2"/>
+        </w:numPr>
+        <w:tabs>
+          <w:tab w:val="clear" w:pos="709"/>
+          <w:tab w:val="left" w:pos="0" w:leader="none"/>
+        </w:tabs>
+        <w:ind w:hanging="283" w:start="709"/>
+        <w:rPr/>
+      </w:pPr>
+      <w:r>
+        <w:rPr/>
+        <w:t xml:space="preserve">Click </w:t>
+      </w:r>
       <w:r>
         <w:rPr>
           <w:rStyle w:val="Strong"/>
         </w:rPr>
-        <w:t>Relief Measures Table</w:t>
+        <w:t>"Generate API Key"</w:t>
+      </w:r>
+      <w:r>
+        <w:rPr/>
+        <w:t>.</w:t>
       </w:r>
     </w:p>
     <w:p>
       <w:pPr>
         <w:pStyle w:val="BodyText"/>
-        <w:bidi w:val="0"/>
-        <w:jc w:val="start"/>
-        <w:rPr/>
-      </w:pPr>
-      <w:r>
-        <w:rPr/>
-        <w:t>Stores relief measures and organization contact information.</w:t>
-      </w:r>
-    </w:p>
-    <w:p>
-      <w:pPr>
-        <w:pStyle w:val="PreformattedText"/>
-        <w:bidi w:val="0"/>
-        <w:jc w:val="start"/>
-        <w:rPr/>
-      </w:pPr>
-      <w:r>
-        <w:rPr/>
-      </w:r>
-    </w:p>
-    <w:p>
-      <w:pPr>
-        <w:pStyle w:val="PreformattedText"/>
-        <w:bidi w:val="0"/>
-        <w:ind w:hanging="0" w:start="0" w:end="0"/>
-        <w:rPr/>
-      </w:pPr>
-      <w:r>
-        <w:rPr>
-          <w:rStyle w:val="SourceText"/>
-        </w:rPr>
-        <w:t>CREATE TABLE relief_measures (</w:t>
-      </w:r>
-    </w:p>
-    <w:p>
-      <w:pPr>
-        <w:pStyle w:val="PreformattedText"/>
-        <w:bidi w:val="0"/>
-        <w:rPr/>
-      </w:pPr>
-      <w:r>
-        <w:rPr>
-          <w:rStyle w:val="SourceText"/>
-        </w:rPr>
-        <w:t xml:space="preserve">    </w:t>
-      </w:r>
-      <w:r>
-        <w:rPr>
-          <w:rStyle w:val="SourceText"/>
-        </w:rPr>
-        <w:t>id INT AUTO_INCREMENT PRIMARY KEY,</w:t>
-      </w:r>
-    </w:p>
-    <w:p>
-      <w:pPr>
-        <w:pStyle w:val="PreformattedText"/>
-        <w:bidi w:val="0"/>
-        <w:rPr/>
-      </w:pPr>
-      <w:r>
-        <w:rPr>
-          <w:rStyle w:val="SourceText"/>
-        </w:rPr>
-        <w:t xml:space="preserve">    </w:t>
-      </w:r>
-      <w:r>
-        <w:rPr>
-          <w:rStyle w:val="SourceText"/>
-        </w:rPr>
-        <w:t>disaster_id INT,</w:t>
-      </w:r>
-    </w:p>
-    <w:p>
-      <w:pPr>
-        <w:pStyle w:val="PreformattedText"/>
-        <w:bidi w:val="0"/>
-        <w:rPr/>
-      </w:pPr>
-      <w:r>
-        <w:rPr>
-          <w:rStyle w:val="SourceText"/>
-        </w:rPr>
-        <w:t xml:space="preserve">    </w:t>
-      </w:r>
-      <w:r>
-        <w:rPr>
-          <w:rStyle w:val="SourceText"/>
-        </w:rPr>
-        <w:t>organization_name VARCHAR(100) NOT NULL,</w:t>
-      </w:r>
-    </w:p>
-    <w:p>
-      <w:pPr>
-        <w:pStyle w:val="PreformattedText"/>
-        <w:bidi w:val="0"/>
-        <w:rPr/>
-      </w:pPr>
-      <w:r>
-        <w:rPr>
-          <w:rStyle w:val="SourceText"/>
-        </w:rPr>
-        <w:t xml:space="preserve">    </w:t>
-      </w:r>
-      <w:r>
-        <w:rPr>
-          <w:rStyle w:val="SourceText"/>
-        </w:rPr>
-        <w:t>contact_person VARCHAR(100),</w:t>
-      </w:r>
-    </w:p>
-    <w:p>
-      <w:pPr>
-        <w:pStyle w:val="PreformattedText"/>
-        <w:bidi w:val="0"/>
-        <w:rPr/>
-      </w:pPr>
-      <w:r>
-        <w:rPr>
-          <w:rStyle w:val="SourceText"/>
-        </w:rPr>
-        <w:t xml:space="preserve">    </w:t>
-      </w:r>
-      <w:r>
-        <w:rPr>
-          <w:rStyle w:val="SourceText"/>
-        </w:rPr>
-        <w:t>contact_email VARCHAR(100),</w:t>
-      </w:r>
-    </w:p>
-    <w:p>
-      <w:pPr>
-        <w:pStyle w:val="PreformattedText"/>
-        <w:bidi w:val="0"/>
-        <w:rPr/>
-      </w:pPr>
-      <w:r>
-        <w:rPr>
-          <w:rStyle w:val="SourceText"/>
-        </w:rPr>
-        <w:t xml:space="preserve">    </w:t>
-      </w:r>
-      <w:r>
-        <w:rPr>
-          <w:rStyle w:val="SourceText"/>
-        </w:rPr>
-        <w:t>contact_phone VARCHAR(20),</w:t>
-      </w:r>
-    </w:p>
-    <w:p>
-      <w:pPr>
-        <w:pStyle w:val="PreformattedText"/>
-        <w:bidi w:val="0"/>
-        <w:rPr/>
-      </w:pPr>
-      <w:r>
-        <w:rPr>
-          <w:rStyle w:val="SourceText"/>
-        </w:rPr>
-        <w:t xml:space="preserve">    </w:t>
-      </w:r>
-      <w:r>
-        <w:rPr>
-          <w:rStyle w:val="SourceText"/>
-        </w:rPr>
-        <w:t>relief_description TEXT,</w:t>
-      </w:r>
-    </w:p>
-    <w:p>
-      <w:pPr>
-        <w:pStyle w:val="PreformattedText"/>
-        <w:bidi w:val="0"/>
-        <w:rPr/>
-      </w:pPr>
-      <w:r>
-        <w:rPr>
-          <w:rStyle w:val="SourceText"/>
-        </w:rPr>
-        <w:t xml:space="preserve">    </w:t>
-      </w:r>
-      <w:r>
-        <w:rPr>
-          <w:rStyle w:val="SourceText"/>
-        </w:rPr>
-        <w:t>FOREIGN KEY (disaster_id) REFERENCES disaster_alerts(id) ON DELETE CASCADE</w:t>
-      </w:r>
-    </w:p>
-    <w:p>
-      <w:pPr>
-        <w:pStyle w:val="PreformattedText"/>
-        <w:bidi w:val="0"/>
-        <w:spacing w:before="0" w:after="283"/>
-        <w:rPr/>
-      </w:pPr>
-      <w:r>
-        <w:rPr>
-          <w:rStyle w:val="SourceText"/>
-        </w:rPr>
-        <w:t>);</w:t>
+        <w:numPr>
+          <w:ilvl w:val="0"/>
+          <w:numId w:val="2"/>
+        </w:numPr>
+        <w:tabs>
+          <w:tab w:val="clear" w:pos="709"/>
+          <w:tab w:val="left" w:pos="0" w:leader="none"/>
+        </w:tabs>
+        <w:ind w:hanging="283" w:start="709"/>
+        <w:rPr/>
+      </w:pPr>
+      <w:r>
+        <w:rPr/>
+        <w:t>Copy and store the API key securely.</w:t>
       </w:r>
     </w:p>
     <w:p>
       <w:pPr>
         <w:pStyle w:val="Heading4"/>
-        <w:bidi w:val="0"/>
-        <w:jc w:val="start"/>
         <w:rPr/>
       </w:pPr>
       <w:r>
@@ -1417,509 +1062,17 @@
           <w:b/>
           <w:bCs/>
         </w:rPr>
-        <w:t xml:space="preserve">🔹 </w:t>
-      </w:r>
-      <w:r>
-        <w:rPr>
-          <w:rStyle w:val="Strong"/>
-          <w:b/>
-          <w:bCs/>
-        </w:rPr>
-        <w:t>User Notifications Table</w:t>
+        <w:t>2. Get a Google Maps API Key</w:t>
       </w:r>
     </w:p>
     <w:p>
       <w:pPr>
         <w:pStyle w:val="BodyText"/>
-        <w:bidi w:val="0"/>
-        <w:jc w:val="start"/>
-        <w:rPr/>
-      </w:pPr>
-      <w:r>
-        <w:rPr/>
-        <w:t>Stores user notification preferences and alerts sent.</w:t>
-      </w:r>
-    </w:p>
-    <w:p>
-      <w:pPr>
-        <w:pStyle w:val="PreformattedText"/>
-        <w:bidi w:val="0"/>
-        <w:jc w:val="start"/>
-        <w:rPr/>
-      </w:pPr>
-      <w:r>
-        <w:rPr/>
-      </w:r>
-    </w:p>
-    <w:p>
-      <w:pPr>
-        <w:pStyle w:val="PreformattedText"/>
-        <w:bidi w:val="0"/>
-        <w:ind w:hanging="0" w:start="0" w:end="0"/>
-        <w:rPr/>
-      </w:pPr>
-      <w:r>
-        <w:rPr>
-          <w:rStyle w:val="SourceText"/>
-        </w:rPr>
-        <w:t>CREATE TABLE user_notifications (</w:t>
-      </w:r>
-    </w:p>
-    <w:p>
-      <w:pPr>
-        <w:pStyle w:val="PreformattedText"/>
-        <w:bidi w:val="0"/>
-        <w:rPr/>
-      </w:pPr>
-      <w:r>
-        <w:rPr>
-          <w:rStyle w:val="SourceText"/>
-        </w:rPr>
-        <w:t xml:space="preserve">    </w:t>
-      </w:r>
-      <w:r>
-        <w:rPr>
-          <w:rStyle w:val="SourceText"/>
-        </w:rPr>
-        <w:t>id INT AUTO_INCREMENT PRIMARY KEY,</w:t>
-      </w:r>
-    </w:p>
-    <w:p>
-      <w:pPr>
-        <w:pStyle w:val="PreformattedText"/>
-        <w:bidi w:val="0"/>
-        <w:rPr/>
-      </w:pPr>
-      <w:r>
-        <w:rPr>
-          <w:rStyle w:val="SourceText"/>
-        </w:rPr>
-        <w:t xml:space="preserve">    </w:t>
-      </w:r>
-      <w:r>
-        <w:rPr>
-          <w:rStyle w:val="SourceText"/>
-        </w:rPr>
-        <w:t>user_id INT,</w:t>
-      </w:r>
-    </w:p>
-    <w:p>
-      <w:pPr>
-        <w:pStyle w:val="PreformattedText"/>
-        <w:bidi w:val="0"/>
-        <w:rPr/>
-      </w:pPr>
-      <w:r>
-        <w:rPr>
-          <w:rStyle w:val="SourceText"/>
-        </w:rPr>
-        <w:t xml:space="preserve">    </w:t>
-      </w:r>
-      <w:r>
-        <w:rPr>
-          <w:rStyle w:val="SourceText"/>
-        </w:rPr>
-        <w:t>disaster_id INT,</w:t>
-      </w:r>
-    </w:p>
-    <w:p>
-      <w:pPr>
-        <w:pStyle w:val="PreformattedText"/>
-        <w:bidi w:val="0"/>
-        <w:rPr/>
-      </w:pPr>
-      <w:r>
-        <w:rPr>
-          <w:rStyle w:val="SourceText"/>
-        </w:rPr>
-        <w:t xml:space="preserve">    </w:t>
-      </w:r>
-      <w:r>
-        <w:rPr>
-          <w:rStyle w:val="SourceText"/>
-        </w:rPr>
-        <w:t>notification_type ENUM('Email', 'SMS', 'Push') NOT NULL,</w:t>
-      </w:r>
-    </w:p>
-    <w:p>
-      <w:pPr>
-        <w:pStyle w:val="PreformattedText"/>
-        <w:bidi w:val="0"/>
-        <w:rPr/>
-      </w:pPr>
-      <w:r>
-        <w:rPr>
-          <w:rStyle w:val="SourceText"/>
-        </w:rPr>
-        <w:t xml:space="preserve">    </w:t>
-      </w:r>
-      <w:r>
-        <w:rPr>
-          <w:rStyle w:val="SourceText"/>
-        </w:rPr>
-        <w:t>sent_at DATETIME DEFAULT CURRENT_TIMESTAMP,</w:t>
-      </w:r>
-    </w:p>
-    <w:p>
-      <w:pPr>
-        <w:pStyle w:val="PreformattedText"/>
-        <w:bidi w:val="0"/>
-        <w:rPr/>
-      </w:pPr>
-      <w:r>
-        <w:rPr>
-          <w:rStyle w:val="SourceText"/>
-        </w:rPr>
-        <w:t xml:space="preserve">    </w:t>
-      </w:r>
-      <w:r>
-        <w:rPr>
-          <w:rStyle w:val="SourceText"/>
-        </w:rPr>
-        <w:t>status ENUM('Sent', 'Failed') DEFAULT 'Sent',</w:t>
-      </w:r>
-    </w:p>
-    <w:p>
-      <w:pPr>
-        <w:pStyle w:val="PreformattedText"/>
-        <w:bidi w:val="0"/>
-        <w:rPr/>
-      </w:pPr>
-      <w:r>
-        <w:rPr>
-          <w:rStyle w:val="SourceText"/>
-        </w:rPr>
-        <w:t xml:space="preserve">    </w:t>
-      </w:r>
-      <w:r>
-        <w:rPr>
-          <w:rStyle w:val="SourceText"/>
-        </w:rPr>
-        <w:t>FOREIGN KEY (disaster_id) REFERENCES disaster_alerts(id) ON DELETE CASCADE</w:t>
-      </w:r>
-    </w:p>
-    <w:p>
-      <w:pPr>
-        <w:pStyle w:val="PreformattedText"/>
-        <w:bidi w:val="0"/>
-        <w:spacing w:before="0" w:after="283"/>
-        <w:rPr/>
-      </w:pPr>
-      <w:r>
-        <w:rPr>
-          <w:rStyle w:val="SourceText"/>
-        </w:rPr>
-        <w:t>);</w:t>
-      </w:r>
-    </w:p>
-    <w:p>
-      <w:pPr>
-        <w:pStyle w:val="Heading4"/>
-        <w:bidi w:val="0"/>
-        <w:jc w:val="start"/>
-        <w:rPr/>
-      </w:pPr>
-      <w:r>
-        <w:rPr>
-          <w:rStyle w:val="Strong"/>
-          <w:b/>
-          <w:bCs/>
-        </w:rPr>
-        <w:t xml:space="preserve">🔹 </w:t>
-      </w:r>
-      <w:r>
-        <w:rPr>
-          <w:rStyle w:val="Strong"/>
-          <w:b/>
-          <w:bCs/>
-        </w:rPr>
-        <w:t>Users Table (For Storing User Preferences)</w:t>
-      </w:r>
-    </w:p>
-    <w:p>
-      <w:pPr>
-        <w:pStyle w:val="BodyText"/>
-        <w:bidi w:val="0"/>
-        <w:jc w:val="start"/>
-        <w:rPr/>
-      </w:pPr>
-      <w:r>
-        <w:rPr/>
-        <w:t>Stores users and their disaster alert preferences.</w:t>
-      </w:r>
-    </w:p>
-    <w:p>
-      <w:pPr>
-        <w:pStyle w:val="PreformattedText"/>
-        <w:bidi w:val="0"/>
-        <w:jc w:val="start"/>
-        <w:rPr/>
-      </w:pPr>
-      <w:r>
-        <w:rPr/>
-      </w:r>
-    </w:p>
-    <w:p>
-      <w:pPr>
-        <w:pStyle w:val="PreformattedText"/>
-        <w:bidi w:val="0"/>
-        <w:ind w:hanging="0" w:start="0" w:end="0"/>
-        <w:rPr/>
-      </w:pPr>
-      <w:r>
-        <w:rPr>
-          <w:rStyle w:val="SourceText"/>
-        </w:rPr>
-        <w:t>CREATE TABLE users (</w:t>
-      </w:r>
-    </w:p>
-    <w:p>
-      <w:pPr>
-        <w:pStyle w:val="PreformattedText"/>
-        <w:bidi w:val="0"/>
-        <w:rPr/>
-      </w:pPr>
-      <w:r>
-        <w:rPr>
-          <w:rStyle w:val="SourceText"/>
-        </w:rPr>
-        <w:t xml:space="preserve">    </w:t>
-      </w:r>
-      <w:r>
-        <w:rPr>
-          <w:rStyle w:val="SourceText"/>
-        </w:rPr>
-        <w:t>id INT AUTO_INCREMENT PRIMARY KEY,</w:t>
-      </w:r>
-    </w:p>
-    <w:p>
-      <w:pPr>
-        <w:pStyle w:val="PreformattedText"/>
-        <w:bidi w:val="0"/>
-        <w:rPr/>
-      </w:pPr>
-      <w:r>
-        <w:rPr>
-          <w:rStyle w:val="SourceText"/>
-        </w:rPr>
-        <w:t xml:space="preserve">    </w:t>
-      </w:r>
-      <w:r>
-        <w:rPr>
-          <w:rStyle w:val="SourceText"/>
-        </w:rPr>
-        <w:t>name VARCHAR(100) NOT NULL,</w:t>
-      </w:r>
-    </w:p>
-    <w:p>
-      <w:pPr>
-        <w:pStyle w:val="PreformattedText"/>
-        <w:bidi w:val="0"/>
-        <w:rPr/>
-      </w:pPr>
-      <w:r>
-        <w:rPr>
-          <w:rStyle w:val="SourceText"/>
-        </w:rPr>
-        <w:t xml:space="preserve">    </w:t>
-      </w:r>
-      <w:r>
-        <w:rPr>
-          <w:rStyle w:val="SourceText"/>
-        </w:rPr>
-        <w:t>email VARCHAR(100) UNIQUE NOT NULL,</w:t>
-      </w:r>
-    </w:p>
-    <w:p>
-      <w:pPr>
-        <w:pStyle w:val="PreformattedText"/>
-        <w:bidi w:val="0"/>
-        <w:rPr/>
-      </w:pPr>
-      <w:r>
-        <w:rPr>
-          <w:rStyle w:val="SourceText"/>
-        </w:rPr>
-        <w:t xml:space="preserve">    </w:t>
-      </w:r>
-      <w:r>
-        <w:rPr>
-          <w:rStyle w:val="SourceText"/>
-        </w:rPr>
-        <w:t>phone VARCHAR(20) UNIQUE,</w:t>
-      </w:r>
-    </w:p>
-    <w:p>
-      <w:pPr>
-        <w:pStyle w:val="PreformattedText"/>
-        <w:bidi w:val="0"/>
-        <w:rPr/>
-      </w:pPr>
-      <w:r>
-        <w:rPr>
-          <w:rStyle w:val="SourceText"/>
-        </w:rPr>
-        <w:t xml:space="preserve">    </w:t>
-      </w:r>
-      <w:r>
-        <w:rPr>
-          <w:rStyle w:val="SourceText"/>
-        </w:rPr>
-        <w:t>preferred_notification ENUM('Email', 'SMS', 'Push'),</w:t>
-      </w:r>
-    </w:p>
-    <w:p>
-      <w:pPr>
-        <w:pStyle w:val="PreformattedText"/>
-        <w:bidi w:val="0"/>
-        <w:rPr/>
-      </w:pPr>
-      <w:r>
-        <w:rPr>
-          <w:rStyle w:val="SourceText"/>
-        </w:rPr>
-        <w:t xml:space="preserve">    </w:t>
-      </w:r>
-      <w:r>
-        <w:rPr>
-          <w:rStyle w:val="SourceText"/>
-        </w:rPr>
-        <w:t>location VARCHAR(255)</w:t>
-      </w:r>
-    </w:p>
-    <w:p>
-      <w:pPr>
-        <w:pStyle w:val="PreformattedText"/>
-        <w:bidi w:val="0"/>
-        <w:spacing w:before="0" w:after="283"/>
-        <w:rPr/>
-      </w:pPr>
-      <w:r>
-        <w:rPr>
-          <w:rStyle w:val="SourceText"/>
-        </w:rPr>
-        <w:t>);</w:t>
-      </w:r>
-    </w:p>
-    <w:p>
-      <w:pPr>
-        <w:pStyle w:val="PreformattedText"/>
-        <w:bidi w:val="0"/>
-        <w:spacing w:before="0" w:after="283"/>
-        <w:rPr>
-          <w:rStyle w:val="SourceText"/>
-        </w:rPr>
-      </w:pPr>
-      <w:r>
-        <w:rPr/>
-      </w:r>
-    </w:p>
-    <w:p>
-      <w:pPr>
-        <w:pStyle w:val="Normal"/>
-        <w:bidi w:val="0"/>
-        <w:jc w:val="start"/>
-        <w:rPr>
-          <w:b/>
-          <w:bCs/>
-        </w:rPr>
-      </w:pPr>
-      <w:r>
-        <w:rPr>
-          <w:b/>
-          <w:bCs/>
-        </w:rPr>
-      </w:r>
-    </w:p>
-    <w:p>
-      <w:pPr>
-        <w:pStyle w:val="BodyText"/>
-        <w:bidi w:val="0"/>
-        <w:jc w:val="start"/>
-        <w:rPr>
-          <w:b/>
-          <w:bCs/>
-        </w:rPr>
-      </w:pPr>
-      <w:r>
-        <w:rPr>
-          <w:b/>
-          <w:bCs/>
-        </w:rPr>
-        <w:t xml:space="preserve">To </w:t>
-      </w:r>
-      <w:r>
-        <w:rPr>
-          <w:rStyle w:val="Strong"/>
-        </w:rPr>
-        <w:t>fetch disaster data from APIs</w:t>
-      </w:r>
-      <w:r>
-        <w:rPr>
-          <w:b/>
-          <w:bCs/>
-        </w:rPr>
-        <w:t xml:space="preserve"> (NASA API) and </w:t>
-      </w:r>
-      <w:r>
-        <w:rPr>
-          <w:rStyle w:val="Strong"/>
-        </w:rPr>
-        <w:t>store it in the MySQL database</w:t>
-      </w:r>
-      <w:r>
-        <w:rPr>
-          <w:b/>
-          <w:bCs/>
-        </w:rPr>
-        <w:t>, follow these steps:</w:t>
-      </w:r>
-    </w:p>
-    <w:p>
-      <w:pPr>
-        <w:pStyle w:val="HorizontalLine"/>
-        <w:rPr/>
-      </w:pPr>
-      <w:r>
-        <w:rPr/>
-      </w:r>
-    </w:p>
-    <w:p>
-      <w:pPr>
-        <w:pStyle w:val="Heading3"/>
-        <w:rPr/>
-      </w:pPr>
-      <w:r>
-        <w:rPr>
-          <w:rStyle w:val="Strong"/>
-          <w:b/>
-          <w:bCs/>
-        </w:rPr>
-        <w:t>Step 1: Get API Key for NASA &amp; Google Maps</w:t>
-      </w:r>
-    </w:p>
-    <w:p>
-      <w:pPr>
-        <w:pStyle w:val="Heading4"/>
-        <w:rPr/>
-      </w:pPr>
-      <w:r>
-        <w:rPr>
-          <w:rStyle w:val="Strong"/>
-          <w:b/>
-          <w:bCs/>
-        </w:rPr>
-        <w:t>1. Get a NASA API Key</w:t>
-      </w:r>
-    </w:p>
-    <w:p>
-      <w:pPr>
-        <w:pStyle w:val="BodyText"/>
-        <w:rPr/>
-      </w:pPr>
-      <w:r>
-        <w:rPr/>
-        <w:t>NASA provides various APIs, such as Earth imagery, asteroid tracking, and space weather. To get an API key:</w:t>
+        <w:rPr/>
+      </w:pPr>
+      <w:r>
+        <w:rPr/>
+        <w:t>Google Maps API is needed to display maps and location-based data. Follow these steps to get an API key:</w:t>
       </w:r>
     </w:p>
     <w:p>
@@ -1940,16 +1093,12 @@
         <w:rPr/>
         <w:t xml:space="preserve">Go to </w:t>
       </w:r>
-      <w:hyperlink r:id="rId2" w:tgtFrame="_new">
-        <w:r>
-          <w:rPr>
-            <w:rStyle w:val="Hyperlink"/>
-            <w:b/>
-            <w:bCs/>
-          </w:rPr>
-          <w:t>NASA API Portal</w:t>
-        </w:r>
-      </w:hyperlink>
+      <w:r>
+        <w:rPr>
+          <w:rStyle w:val="Strong"/>
+        </w:rPr>
+        <w:t>https://console.cloud.google.com/</w:t>
+      </w:r>
     </w:p>
     <w:p>
       <w:pPr>
@@ -1967,7 +1116,7 @@
       </w:pPr>
       <w:r>
         <w:rPr/>
-        <w:t>Scroll down to the "Get Your API Key" section.</w:t>
+        <w:t>Sign in with your Google account.</w:t>
       </w:r>
     </w:p>
     <w:p>
@@ -1986,7 +1135,17 @@
       </w:pPr>
       <w:r>
         <w:rPr/>
-        <w:t>Fill in your name and email address.</w:t>
+        <w:t xml:space="preserve">Create a </w:t>
+      </w:r>
+      <w:r>
+        <w:rPr>
+          <w:rStyle w:val="Strong"/>
+        </w:rPr>
+        <w:t>new project</w:t>
+      </w:r>
+      <w:r>
+        <w:rPr/>
+        <w:t xml:space="preserve"> (or select an existing one).</w:t>
       </w:r>
     </w:p>
     <w:p>
@@ -2005,17 +1164,13 @@
       </w:pPr>
       <w:r>
         <w:rPr/>
-        <w:t xml:space="preserve">Click </w:t>
+        <w:t xml:space="preserve">Navigate to </w:t>
       </w:r>
       <w:r>
         <w:rPr>
           <w:rStyle w:val="Strong"/>
         </w:rPr>
-        <w:t>"Generate API Key"</w:t>
-      </w:r>
-      <w:r>
-        <w:rPr/>
-        <w:t>.</w:t>
+        <w:t>APIs &amp; Services &gt; Library</w:t>
       </w:r>
     </w:p>
     <w:p>
@@ -2034,31 +1189,37 @@
       </w:pPr>
       <w:r>
         <w:rPr/>
-        <w:t>Copy and store the API key securely.</w:t>
-      </w:r>
-    </w:p>
-    <w:p>
-      <w:pPr>
-        <w:pStyle w:val="Heading4"/>
-        <w:rPr/>
-      </w:pPr>
+        <w:t xml:space="preserve">Search for </w:t>
+      </w:r>
       <w:r>
         <w:rPr>
           <w:rStyle w:val="Strong"/>
-          <w:b/>
-          <w:bCs/>
-        </w:rPr>
-        <w:t>2. Get a Google Maps API Key</w:t>
-      </w:r>
-    </w:p>
-    <w:p>
-      <w:pPr>
-        <w:pStyle w:val="BodyText"/>
-        <w:rPr/>
-      </w:pPr>
-      <w:r>
-        <w:rPr/>
-        <w:t>Google Maps API is needed to display maps and location-based data. Follow these steps to get an API key:</w:t>
+        </w:rPr>
+        <w:t>"Maps JavaScript API"</w:t>
+      </w:r>
+      <w:r>
+        <w:rPr/>
+        <w:t xml:space="preserve">, </w:t>
+      </w:r>
+      <w:r>
+        <w:rPr>
+          <w:rStyle w:val="Strong"/>
+        </w:rPr>
+        <w:t>"Geocoding API"</w:t>
+      </w:r>
+      <w:r>
+        <w:rPr/>
+        <w:t xml:space="preserve">, and </w:t>
+      </w:r>
+      <w:r>
+        <w:rPr>
+          <w:rStyle w:val="Strong"/>
+        </w:rPr>
+        <w:t>"Places API"</w:t>
+      </w:r>
+      <w:r>
+        <w:rPr/>
+        <w:t>, then enable them.</w:t>
       </w:r>
     </w:p>
     <w:p>
@@ -2066,7 +1227,7 @@
         <w:pStyle w:val="BodyText"/>
         <w:numPr>
           <w:ilvl w:val="0"/>
-          <w:numId w:val="4"/>
+          <w:numId w:val="3"/>
         </w:numPr>
         <w:tabs>
           <w:tab w:val="clear" w:pos="709"/>
@@ -2083,7 +1244,7 @@
         <w:rPr>
           <w:rStyle w:val="Strong"/>
         </w:rPr>
-        <w:t>https://console.cloud.google.com/</w:t>
+        <w:t>APIs &amp; Services &gt; Credentials</w:t>
       </w:r>
     </w:p>
     <w:p>
@@ -2091,7 +1252,7 @@
         <w:pStyle w:val="BodyText"/>
         <w:numPr>
           <w:ilvl w:val="0"/>
-          <w:numId w:val="4"/>
+          <w:numId w:val="3"/>
         </w:numPr>
         <w:tabs>
           <w:tab w:val="clear" w:pos="709"/>
@@ -2102,7 +1263,13 @@
       </w:pPr>
       <w:r>
         <w:rPr/>
-        <w:t>Sign in with your Google account.</w:t>
+        <w:t xml:space="preserve">Click </w:t>
+      </w:r>
+      <w:r>
+        <w:rPr>
+          <w:rStyle w:val="Strong"/>
+        </w:rPr>
+        <w:t>"Create Credentials" &gt; API Key</w:t>
       </w:r>
     </w:p>
     <w:p>
@@ -2110,7 +1277,7 @@
         <w:pStyle w:val="BodyText"/>
         <w:numPr>
           <w:ilvl w:val="0"/>
-          <w:numId w:val="4"/>
+          <w:numId w:val="3"/>
         </w:numPr>
         <w:tabs>
           <w:tab w:val="clear" w:pos="709"/>
@@ -2121,159 +1288,6 @@
       </w:pPr>
       <w:r>
         <w:rPr/>
-        <w:t xml:space="preserve">Create a </w:t>
-      </w:r>
-      <w:r>
-        <w:rPr>
-          <w:rStyle w:val="Strong"/>
-        </w:rPr>
-        <w:t>new project</w:t>
-      </w:r>
-      <w:r>
-        <w:rPr/>
-        <w:t xml:space="preserve"> (or select an existing one).</w:t>
-      </w:r>
-    </w:p>
-    <w:p>
-      <w:pPr>
-        <w:pStyle w:val="BodyText"/>
-        <w:numPr>
-          <w:ilvl w:val="0"/>
-          <w:numId w:val="4"/>
-        </w:numPr>
-        <w:tabs>
-          <w:tab w:val="clear" w:pos="709"/>
-          <w:tab w:val="left" w:pos="0" w:leader="none"/>
-        </w:tabs>
-        <w:ind w:hanging="283" w:start="709"/>
-        <w:rPr/>
-      </w:pPr>
-      <w:r>
-        <w:rPr/>
-        <w:t xml:space="preserve">Navigate to </w:t>
-      </w:r>
-      <w:r>
-        <w:rPr>
-          <w:rStyle w:val="Strong"/>
-        </w:rPr>
-        <w:t>APIs &amp; Services &gt; Library</w:t>
-      </w:r>
-    </w:p>
-    <w:p>
-      <w:pPr>
-        <w:pStyle w:val="BodyText"/>
-        <w:numPr>
-          <w:ilvl w:val="0"/>
-          <w:numId w:val="4"/>
-        </w:numPr>
-        <w:tabs>
-          <w:tab w:val="clear" w:pos="709"/>
-          <w:tab w:val="left" w:pos="0" w:leader="none"/>
-        </w:tabs>
-        <w:ind w:hanging="283" w:start="709"/>
-        <w:rPr/>
-      </w:pPr>
-      <w:r>
-        <w:rPr/>
-        <w:t xml:space="preserve">Search for </w:t>
-      </w:r>
-      <w:r>
-        <w:rPr>
-          <w:rStyle w:val="Strong"/>
-        </w:rPr>
-        <w:t>"Maps JavaScript API"</w:t>
-      </w:r>
-      <w:r>
-        <w:rPr/>
-        <w:t xml:space="preserve">, </w:t>
-      </w:r>
-      <w:r>
-        <w:rPr>
-          <w:rStyle w:val="Strong"/>
-        </w:rPr>
-        <w:t>"Geocoding API"</w:t>
-      </w:r>
-      <w:r>
-        <w:rPr/>
-        <w:t xml:space="preserve">, and </w:t>
-      </w:r>
-      <w:r>
-        <w:rPr>
-          <w:rStyle w:val="Strong"/>
-        </w:rPr>
-        <w:t>"Places API"</w:t>
-      </w:r>
-      <w:r>
-        <w:rPr/>
-        <w:t>, then enable them.</w:t>
-      </w:r>
-    </w:p>
-    <w:p>
-      <w:pPr>
-        <w:pStyle w:val="BodyText"/>
-        <w:numPr>
-          <w:ilvl w:val="0"/>
-          <w:numId w:val="4"/>
-        </w:numPr>
-        <w:tabs>
-          <w:tab w:val="clear" w:pos="709"/>
-          <w:tab w:val="left" w:pos="0" w:leader="none"/>
-        </w:tabs>
-        <w:ind w:hanging="283" w:start="709"/>
-        <w:rPr/>
-      </w:pPr>
-      <w:r>
-        <w:rPr/>
-        <w:t xml:space="preserve">Go to </w:t>
-      </w:r>
-      <w:r>
-        <w:rPr>
-          <w:rStyle w:val="Strong"/>
-        </w:rPr>
-        <w:t>APIs &amp; Services &gt; Credentials</w:t>
-      </w:r>
-    </w:p>
-    <w:p>
-      <w:pPr>
-        <w:pStyle w:val="BodyText"/>
-        <w:numPr>
-          <w:ilvl w:val="0"/>
-          <w:numId w:val="4"/>
-        </w:numPr>
-        <w:tabs>
-          <w:tab w:val="clear" w:pos="709"/>
-          <w:tab w:val="left" w:pos="0" w:leader="none"/>
-        </w:tabs>
-        <w:ind w:hanging="283" w:start="709"/>
-        <w:rPr/>
-      </w:pPr>
-      <w:r>
-        <w:rPr/>
-        <w:t xml:space="preserve">Click </w:t>
-      </w:r>
-      <w:r>
-        <w:rPr>
-          <w:rStyle w:val="Strong"/>
-        </w:rPr>
-        <w:t>"Create Credentials" &gt; API Key</w:t>
-      </w:r>
-    </w:p>
-    <w:p>
-      <w:pPr>
-        <w:pStyle w:val="BodyText"/>
-        <w:numPr>
-          <w:ilvl w:val="0"/>
-          <w:numId w:val="4"/>
-        </w:numPr>
-        <w:tabs>
-          <w:tab w:val="clear" w:pos="709"/>
-          <w:tab w:val="left" w:pos="0" w:leader="none"/>
-        </w:tabs>
-        <w:ind w:hanging="283" w:start="709"/>
-        <w:rPr/>
-      </w:pPr>
-      <w:r>
-        <w:rPr/>
         <w:t xml:space="preserve">Copy the generated </w:t>
       </w:r>
       <w:r>
@@ -4812,57 +3826,64 @@
           <w:bCs w:val="false"/>
         </w:rPr>
       </w:pPr>
-      <w:hyperlink r:id="rId4">
-        <w:r>
-          <w:rPr>
-            <w:rStyle w:val="Hyperlink"/>
-            <w:b w:val="false"/>
-            <w:bCs w:val="false"/>
-          </w:rPr>
-          <w:t>https://eonet.gsfc.nasa.gov/docs/v3</w:t>
-        </w:r>
-      </w:hyperlink>
-    </w:p>
-    <w:p>
-      <w:pPr>
-        <w:pStyle w:val="Normal"/>
-        <w:bidi w:val="0"/>
-        <w:jc w:val="start"/>
-        <w:rPr>
-          <w:b w:val="false"/>
-          <w:bCs w:val="false"/>
-        </w:rPr>
-      </w:pPr>
-      <w:r>
-        <w:rPr/>
-      </w:r>
-    </w:p>
-    <w:p>
-      <w:pPr>
-        <w:pStyle w:val="Normal"/>
-        <w:bidi w:val="0"/>
-        <w:jc w:val="start"/>
-        <w:rPr>
-          <w:b w:val="false"/>
-          <w:bCs w:val="false"/>
-        </w:rPr>
-      </w:pPr>
-      <w:r>
-        <w:rPr/>
-      </w:r>
-    </w:p>
-    <w:p>
-      <w:pPr>
-        <w:pStyle w:val="Normal"/>
-        <w:bidi w:val="0"/>
-        <w:jc w:val="start"/>
-        <w:rPr>
-          <w:b w:val="false"/>
-          <w:bCs w:val="false"/>
-        </w:rPr>
-      </w:pPr>
-      <w:r>
-        <w:rPr/>
+      <w:r>
+        <w:rPr>
+          <w:rStyle w:val="Hyperlink"/>
+          <w:b w:val="false"/>
+          <w:bCs w:val="false"/>
+        </w:rPr>
+        <w:t>https://eonet.gsfc.nasa.gov/docs/v3</w:t>
+      </w:r>
+    </w:p>
+    <w:p>
+      <w:pPr>
+        <w:pStyle w:val="Normal"/>
+        <w:bidi w:val="0"/>
+        <w:jc w:val="start"/>
+        <w:rPr>
+          <w:b w:val="false"/>
+          <w:bCs w:val="false"/>
+        </w:rPr>
+      </w:pPr>
+      <w:r>
+        <w:rPr>
+          <w:b w:val="false"/>
+          <w:bCs w:val="false"/>
+        </w:rPr>
+      </w:r>
+    </w:p>
+    <w:p>
+      <w:pPr>
+        <w:pStyle w:val="Normal"/>
+        <w:bidi w:val="0"/>
+        <w:jc w:val="start"/>
+        <w:rPr>
+          <w:b w:val="false"/>
+          <w:bCs w:val="false"/>
+        </w:rPr>
+      </w:pPr>
+      <w:r>
+        <w:rPr>
+          <w:b w:val="false"/>
+          <w:bCs w:val="false"/>
+        </w:rPr>
+      </w:r>
+    </w:p>
+    <w:p>
+      <w:pPr>
+        <w:pStyle w:val="Normal"/>
+        <w:bidi w:val="0"/>
+        <w:jc w:val="start"/>
+        <w:rPr>
+          <w:b w:val="false"/>
+          <w:bCs w:val="false"/>
+        </w:rPr>
+      </w:pPr>
+      <w:r>
+        <w:rPr>
+          <w:b w:val="false"/>
+          <w:bCs w:val="false"/>
+        </w:rPr>
       </w:r>
     </w:p>
     <w:p>
@@ -4948,7 +3969,10 @@
         </w:rPr>
       </w:pPr>
       <w:r>
-        <w:rPr/>
+        <w:rPr>
+          <w:b w:val="false"/>
+          <w:bCs w:val="false"/>
+        </w:rPr>
       </w:r>
     </w:p>
     <w:p>
@@ -5116,7 +4140,10 @@
         </w:rPr>
       </w:pPr>
       <w:r>
-        <w:rPr/>
+        <w:rPr>
+          <w:b w:val="false"/>
+          <w:bCs w:val="false"/>
+        </w:rPr>
       </w:r>
     </w:p>
     <w:p>
@@ -5173,7 +4200,10 @@
         </w:rPr>
       </w:pPr>
       <w:r>
-        <w:rPr/>
+        <w:rPr>
+          <w:b w:val="false"/>
+          <w:bCs w:val="false"/>
+        </w:rPr>
       </w:r>
     </w:p>
     <w:p>
@@ -5409,7 +4439,10 @@
         </w:rPr>
       </w:pPr>
       <w:r>
-        <w:rPr/>
+        <w:rPr>
+          <w:b w:val="false"/>
+          <w:bCs w:val="false"/>
+        </w:rPr>
       </w:r>
     </w:p>
     <w:p>
@@ -5466,7 +4499,10 @@
         </w:rPr>
       </w:pPr>
       <w:r>
-        <w:rPr/>
+        <w:rPr>
+          <w:b w:val="false"/>
+          <w:bCs w:val="false"/>
+        </w:rPr>
       </w:r>
     </w:p>
     <w:p>
@@ -6246,7 +5282,10 @@
         </w:rPr>
       </w:pPr>
       <w:r>
-        <w:rPr/>
+        <w:rPr>
+          <w:b w:val="false"/>
+          <w:bCs w:val="false"/>
+        </w:rPr>
       </w:r>
     </w:p>
     <w:p>
@@ -6303,7 +5342,10 @@
         </w:rPr>
       </w:pPr>
       <w:r>
-        <w:rPr/>
+        <w:rPr>
+          <w:b w:val="false"/>
+          <w:bCs w:val="false"/>
+        </w:rPr>
       </w:r>
     </w:p>
     <w:p>
@@ -6471,7 +5513,10 @@
         </w:rPr>
       </w:pPr>
       <w:r>
-        <w:rPr/>
+        <w:rPr>
+          <w:b w:val="false"/>
+          <w:bCs w:val="false"/>
+        </w:rPr>
       </w:r>
     </w:p>
     <w:p>
@@ -6528,7 +5573,10 @@
         </w:rPr>
       </w:pPr>
       <w:r>
-        <w:rPr/>
+        <w:rPr>
+          <w:b w:val="false"/>
+          <w:bCs w:val="false"/>
+        </w:rPr>
       </w:r>
     </w:p>
     <w:p>
@@ -6696,7 +5744,10 @@
         </w:rPr>
       </w:pPr>
       <w:r>
-        <w:rPr/>
+        <w:rPr>
+          <w:b w:val="false"/>
+          <w:bCs w:val="false"/>
+        </w:rPr>
       </w:r>
     </w:p>
     <w:p>
@@ -6753,7 +5804,10 @@
         </w:rPr>
       </w:pPr>
       <w:r>
-        <w:rPr/>
+        <w:rPr>
+          <w:b w:val="false"/>
+          <w:bCs w:val="false"/>
+        </w:rPr>
       </w:r>
     </w:p>
     <w:p>
@@ -6921,7 +5975,10 @@
         </w:rPr>
       </w:pPr>
       <w:r>
-        <w:rPr/>
+        <w:rPr>
+          <w:b w:val="false"/>
+          <w:bCs w:val="false"/>
+        </w:rPr>
       </w:r>
     </w:p>
     <w:p>
@@ -7122,138 +6179,120 @@
   <w:abstractNum w:abstractNumId="2">
     <w:lvl w:ilvl="0">
       <w:start w:val="1"/>
-      <w:numFmt w:val="bullet"/>
-      <w:lvlText w:val=""/>
+      <w:numFmt w:val="decimal"/>
+      <w:lvlText w:val="%1."/>
       <w:lvlJc w:val="start"/>
       <w:pPr>
         <w:tabs>
-          <w:tab w:val="num" w:pos="720"/>
+          <w:tab w:val="num" w:pos="709"/>
         </w:tabs>
-        <w:ind w:start="720" w:hanging="360"/>
-      </w:pPr>
-      <w:rPr>
-        <w:rFonts w:ascii="Symbol" w:hAnsi="Symbol" w:cs="Symbol" w:hint="default"/>
-      </w:rPr>
+        <w:ind w:start="709" w:hanging="283"/>
+      </w:pPr>
+      <w:rPr/>
     </w:lvl>
     <w:lvl w:ilvl="1">
       <w:start w:val="1"/>
-      <w:numFmt w:val="bullet"/>
-      <w:lvlText w:val="◦"/>
+      <w:numFmt w:val="decimal"/>
+      <w:lvlText w:val="%2."/>
       <w:lvlJc w:val="start"/>
       <w:pPr>
         <w:tabs>
-          <w:tab w:val="num" w:pos="1080"/>
+          <w:tab w:val="num" w:pos="1418"/>
         </w:tabs>
-        <w:ind w:start="1080" w:hanging="360"/>
-      </w:pPr>
-      <w:rPr>
-        <w:rFonts w:ascii="OpenSymbol" w:hAnsi="OpenSymbol" w:cs="OpenSymbol" w:hint="default"/>
-      </w:rPr>
+        <w:ind w:start="1418" w:hanging="283"/>
+      </w:pPr>
+      <w:rPr/>
     </w:lvl>
     <w:lvl w:ilvl="2">
       <w:start w:val="1"/>
-      <w:numFmt w:val="bullet"/>
-      <w:lvlText w:val="▪"/>
+      <w:numFmt w:val="decimal"/>
+      <w:lvlText w:val="%3."/>
       <w:lvlJc w:val="start"/>
       <w:pPr>
         <w:tabs>
-          <w:tab w:val="num" w:pos="1440"/>
+          <w:tab w:val="num" w:pos="2127"/>
         </w:tabs>
-        <w:ind w:start="1440" w:hanging="360"/>
-      </w:pPr>
-      <w:rPr>
-        <w:rFonts w:ascii="OpenSymbol" w:hAnsi="OpenSymbol" w:cs="OpenSymbol" w:hint="default"/>
-      </w:rPr>
+        <w:ind w:start="2127" w:hanging="283"/>
+      </w:pPr>
+      <w:rPr/>
     </w:lvl>
     <w:lvl w:ilvl="3">
       <w:start w:val="1"/>
-      <w:numFmt w:val="bullet"/>
-      <w:lvlText w:val=""/>
+      <w:numFmt w:val="decimal"/>
+      <w:lvlText w:val="%4."/>
       <w:lvlJc w:val="start"/>
       <w:pPr>
         <w:tabs>
-          <w:tab w:val="num" w:pos="1800"/>
+          <w:tab w:val="num" w:pos="2836"/>
         </w:tabs>
-        <w:ind w:start="1800" w:hanging="360"/>
-      </w:pPr>
-      <w:rPr>
-        <w:rFonts w:ascii="Symbol" w:hAnsi="Symbol" w:cs="Symbol" w:hint="default"/>
-      </w:rPr>
+        <w:ind w:start="2836" w:hanging="283"/>
+      </w:pPr>
+      <w:rPr/>
     </w:lvl>
     <w:lvl w:ilvl="4">
       <w:start w:val="1"/>
-      <w:numFmt w:val="bullet"/>
-      <w:lvlText w:val="◦"/>
+      <w:numFmt w:val="decimal"/>
+      <w:lvlText w:val="%5."/>
       <w:lvlJc w:val="start"/>
       <w:pPr>
         <w:tabs>
-          <w:tab w:val="num" w:pos="2160"/>
+          <w:tab w:val="num" w:pos="3545"/>
         </w:tabs>
-        <w:ind w:start="2160" w:hanging="360"/>
-      </w:pPr>
-      <w:rPr>
-        <w:rFonts w:ascii="OpenSymbol" w:hAnsi="OpenSymbol" w:cs="OpenSymbol" w:hint="default"/>
-      </w:rPr>
+        <w:ind w:start="3545" w:hanging="283"/>
+      </w:pPr>
+      <w:rPr/>
     </w:lvl>
     <w:lvl w:ilvl="5">
       <w:start w:val="1"/>
-      <w:numFmt w:val="bullet"/>
-      <w:lvlText w:val="▪"/>
+      <w:numFmt w:val="decimal"/>
+      <w:lvlText w:val="%6."/>
       <w:lvlJc w:val="start"/>
       <w:pPr>
         <w:tabs>
-          <w:tab w:val="num" w:pos="2520"/>
+          <w:tab w:val="num" w:pos="4254"/>
         </w:tabs>
-        <w:ind w:start="2520" w:hanging="360"/>
-      </w:pPr>
-      <w:rPr>
-        <w:rFonts w:ascii="OpenSymbol" w:hAnsi="OpenSymbol" w:cs="OpenSymbol" w:hint="default"/>
-      </w:rPr>
+        <w:ind w:start="4254" w:hanging="283"/>
+      </w:pPr>
+      <w:rPr/>
     </w:lvl>
     <w:lvl w:ilvl="6">
       <w:start w:val="1"/>
-      <w:numFmt w:val="bullet"/>
-      <w:lvlText w:val=""/>
+      <w:numFmt w:val="decimal"/>
+      <w:lvlText w:val="%7."/>
       <w:lvlJc w:val="start"/>
       <w:pPr>
         <w:tabs>
-          <w:tab w:val="num" w:pos="2880"/>
+          <w:tab w:val="num" w:pos="4963"/>
         </w:tabs>
-        <w:ind w:start="2880" w:hanging="360"/>
-      </w:pPr>
-      <w:rPr>
-        <w:rFonts w:ascii="Symbol" w:hAnsi="Symbol" w:cs="Symbol" w:hint="default"/>
-      </w:rPr>
+        <w:ind w:start="4963" w:hanging="283"/>
+      </w:pPr>
+      <w:rPr/>
     </w:lvl>
     <w:lvl w:ilvl="7">
       <w:start w:val="1"/>
-      <w:numFmt w:val="bullet"/>
-      <w:lvlText w:val="◦"/>
+      <w:numFmt w:val="decimal"/>
+      <w:lvlText w:val="%8."/>
       <w:lvlJc w:val="start"/>
       <w:pPr>
         <w:tabs>
-          <w:tab w:val="num" w:pos="3240"/>
+          <w:tab w:val="num" w:pos="5672"/>
         </w:tabs>
-        <w:ind w:start="3240" w:hanging="360"/>
-      </w:pPr>
-      <w:rPr>
-        <w:rFonts w:ascii="OpenSymbol" w:hAnsi="OpenSymbol" w:cs="OpenSymbol" w:hint="default"/>
-      </w:rPr>
+        <w:ind w:start="5672" w:hanging="283"/>
+      </w:pPr>
+      <w:rPr/>
     </w:lvl>
     <w:lvl w:ilvl="8">
       <w:start w:val="1"/>
-      <w:numFmt w:val="bullet"/>
-      <w:lvlText w:val="▪"/>
+      <w:numFmt w:val="decimal"/>
+      <w:lvlText w:val="%9."/>
       <w:lvlJc w:val="start"/>
       <w:pPr>
         <w:tabs>
-          <w:tab w:val="num" w:pos="3600"/>
+          <w:tab w:val="num" w:pos="6381"/>
         </w:tabs>
-        <w:ind w:start="3600" w:hanging="360"/>
-      </w:pPr>
-      <w:rPr>
-        <w:rFonts w:ascii="OpenSymbol" w:hAnsi="OpenSymbol" w:cs="OpenSymbol" w:hint="default"/>
-      </w:rPr>
+        <w:ind w:start="6381" w:hanging="283"/>
+      </w:pPr>
+      <w:rPr/>
     </w:lvl>
   </w:abstractNum>
   <w:abstractNum w:abstractNumId="3">
@@ -7376,262 +6415,6 @@
     </w:lvl>
   </w:abstractNum>
   <w:abstractNum w:abstractNumId="4">
-    <w:lvl w:ilvl="0">
-      <w:start w:val="1"/>
-      <w:numFmt w:val="decimal"/>
-      <w:lvlText w:val="%1."/>
-      <w:lvlJc w:val="start"/>
-      <w:pPr>
-        <w:tabs>
-          <w:tab w:val="num" w:pos="709"/>
-        </w:tabs>
-        <w:ind w:start="709" w:hanging="283"/>
-      </w:pPr>
-      <w:rPr/>
-    </w:lvl>
-    <w:lvl w:ilvl="1">
-      <w:start w:val="1"/>
-      <w:numFmt w:val="decimal"/>
-      <w:lvlText w:val="%2."/>
-      <w:lvlJc w:val="start"/>
-      <w:pPr>
-        <w:tabs>
-          <w:tab w:val="num" w:pos="1418"/>
-        </w:tabs>
-        <w:ind w:start="1418" w:hanging="283"/>
-      </w:pPr>
-      <w:rPr/>
-    </w:lvl>
-    <w:lvl w:ilvl="2">
-      <w:start w:val="1"/>
-      <w:numFmt w:val="decimal"/>
-      <w:lvlText w:val="%3."/>
-      <w:lvlJc w:val="start"/>
-      <w:pPr>
-        <w:tabs>
-          <w:tab w:val="num" w:pos="2127"/>
-        </w:tabs>
-        <w:ind w:start="2127" w:hanging="283"/>
-      </w:pPr>
-      <w:rPr/>
-    </w:lvl>
-    <w:lvl w:ilvl="3">
-      <w:start w:val="1"/>
-      <w:numFmt w:val="decimal"/>
-      <w:lvlText w:val="%4."/>
-      <w:lvlJc w:val="start"/>
-      <w:pPr>
-        <w:tabs>
-          <w:tab w:val="num" w:pos="2836"/>
-        </w:tabs>
-        <w:ind w:start="2836" w:hanging="283"/>
-      </w:pPr>
-      <w:rPr/>
-    </w:lvl>
-    <w:lvl w:ilvl="4">
-      <w:start w:val="1"/>
-      <w:numFmt w:val="decimal"/>
-      <w:lvlText w:val="%5."/>
-      <w:lvlJc w:val="start"/>
-      <w:pPr>
-        <w:tabs>
-          <w:tab w:val="num" w:pos="3545"/>
-        </w:tabs>
-        <w:ind w:start="3545" w:hanging="283"/>
-      </w:pPr>
-      <w:rPr/>
-    </w:lvl>
-    <w:lvl w:ilvl="5">
-      <w:start w:val="1"/>
-      <w:numFmt w:val="decimal"/>
-      <w:lvlText w:val="%6."/>
-      <w:lvlJc w:val="start"/>
-      <w:pPr>
-        <w:tabs>
-          <w:tab w:val="num" w:pos="4254"/>
-        </w:tabs>
-        <w:ind w:start="4254" w:hanging="283"/>
-      </w:pPr>
-      <w:rPr/>
-    </w:lvl>
-    <w:lvl w:ilvl="6">
-      <w:start w:val="1"/>
-      <w:numFmt w:val="decimal"/>
-      <w:lvlText w:val="%7."/>
-      <w:lvlJc w:val="start"/>
-      <w:pPr>
-        <w:tabs>
-          <w:tab w:val="num" w:pos="4963"/>
-        </w:tabs>
-        <w:ind w:start="4963" w:hanging="283"/>
-      </w:pPr>
-      <w:rPr/>
-    </w:lvl>
-    <w:lvl w:ilvl="7">
-      <w:start w:val="1"/>
-      <w:numFmt w:val="decimal"/>
-      <w:lvlText w:val="%8."/>
-      <w:lvlJc w:val="start"/>
-      <w:pPr>
-        <w:tabs>
-          <w:tab w:val="num" w:pos="5672"/>
-        </w:tabs>
-        <w:ind w:start="5672" w:hanging="283"/>
-      </w:pPr>
-      <w:rPr/>
-    </w:lvl>
-    <w:lvl w:ilvl="8">
-      <w:start w:val="1"/>
-      <w:numFmt w:val="decimal"/>
-      <w:lvlText w:val="%9."/>
-      <w:lvlJc w:val="start"/>
-      <w:pPr>
-        <w:tabs>
-          <w:tab w:val="num" w:pos="6381"/>
-        </w:tabs>
-        <w:ind w:start="6381" w:hanging="283"/>
-      </w:pPr>
-      <w:rPr/>
-    </w:lvl>
-  </w:abstractNum>
-  <w:abstractNum w:abstractNumId="5">
-    <w:lvl w:ilvl="0">
-      <w:start w:val="1"/>
-      <w:numFmt w:val="bullet"/>
-      <w:lvlText w:val=""/>
-      <w:lvlJc w:val="start"/>
-      <w:pPr>
-        <w:tabs>
-          <w:tab w:val="num" w:pos="840"/>
-        </w:tabs>
-        <w:ind w:start="840" w:hanging="360"/>
-      </w:pPr>
-      <w:rPr>
-        <w:rFonts w:ascii="Symbol" w:hAnsi="Symbol" w:cs="Symbol" w:hint="default"/>
-      </w:rPr>
-    </w:lvl>
-    <w:lvl w:ilvl="1">
-      <w:start w:val="1"/>
-      <w:numFmt w:val="bullet"/>
-      <w:lvlText w:val="◦"/>
-      <w:lvlJc w:val="start"/>
-      <w:pPr>
-        <w:tabs>
-          <w:tab w:val="num" w:pos="1200"/>
-        </w:tabs>
-        <w:ind w:start="1200" w:hanging="360"/>
-      </w:pPr>
-      <w:rPr>
-        <w:rFonts w:ascii="OpenSymbol" w:hAnsi="OpenSymbol" w:cs="OpenSymbol" w:hint="default"/>
-      </w:rPr>
-    </w:lvl>
-    <w:lvl w:ilvl="2">
-      <w:start w:val="1"/>
-      <w:numFmt w:val="bullet"/>
-      <w:lvlText w:val="▪"/>
-      <w:lvlJc w:val="start"/>
-      <w:pPr>
-        <w:tabs>
-          <w:tab w:val="num" w:pos="1560"/>
-        </w:tabs>
-        <w:ind w:start="1560" w:hanging="360"/>
-      </w:pPr>
-      <w:rPr>
-        <w:rFonts w:ascii="OpenSymbol" w:hAnsi="OpenSymbol" w:cs="OpenSymbol" w:hint="default"/>
-      </w:rPr>
-    </w:lvl>
-    <w:lvl w:ilvl="3">
-      <w:start w:val="1"/>
-      <w:numFmt w:val="bullet"/>
-      <w:lvlText w:val=""/>
-      <w:lvlJc w:val="start"/>
-      <w:pPr>
-        <w:tabs>
-          <w:tab w:val="num" w:pos="1920"/>
-        </w:tabs>
-        <w:ind w:start="1920" w:hanging="360"/>
-      </w:pPr>
-      <w:rPr>
-        <w:rFonts w:ascii="Symbol" w:hAnsi="Symbol" w:cs="Symbol" w:hint="default"/>
-      </w:rPr>
-    </w:lvl>
-    <w:lvl w:ilvl="4">
-      <w:start w:val="1"/>
-      <w:numFmt w:val="bullet"/>
-      <w:lvlText w:val="◦"/>
-      <w:lvlJc w:val="start"/>
-      <w:pPr>
-        <w:tabs>
-          <w:tab w:val="num" w:pos="2280"/>
-        </w:tabs>
-        <w:ind w:start="2280" w:hanging="360"/>
-      </w:pPr>
-      <w:rPr>
-        <w:rFonts w:ascii="OpenSymbol" w:hAnsi="OpenSymbol" w:cs="OpenSymbol" w:hint="default"/>
-      </w:rPr>
-    </w:lvl>
-    <w:lvl w:ilvl="5">
-      <w:start w:val="1"/>
-      <w:numFmt w:val="bullet"/>
-      <w:lvlText w:val="▪"/>
-      <w:lvlJc w:val="start"/>
-      <w:pPr>
-        <w:tabs>
-          <w:tab w:val="num" w:pos="2640"/>
-        </w:tabs>
-        <w:ind w:start="2640" w:hanging="360"/>
-      </w:pPr>
-      <w:rPr>
-        <w:rFonts w:ascii="OpenSymbol" w:hAnsi="OpenSymbol" w:cs="OpenSymbol" w:hint="default"/>
-      </w:rPr>
-    </w:lvl>
-    <w:lvl w:ilvl="6">
-      <w:start w:val="1"/>
-      <w:numFmt w:val="bullet"/>
-      <w:lvlText w:val=""/>
-      <w:lvlJc w:val="start"/>
-      <w:pPr>
-        <w:tabs>
-          <w:tab w:val="num" w:pos="3000"/>
-        </w:tabs>
-        <w:ind w:start="3000" w:hanging="360"/>
-      </w:pPr>
-      <w:rPr>
-        <w:rFonts w:ascii="Symbol" w:hAnsi="Symbol" w:cs="Symbol" w:hint="default"/>
-      </w:rPr>
-    </w:lvl>
-    <w:lvl w:ilvl="7">
-      <w:start w:val="1"/>
-      <w:numFmt w:val="bullet"/>
-      <w:lvlText w:val="◦"/>
-      <w:lvlJc w:val="start"/>
-      <w:pPr>
-        <w:tabs>
-          <w:tab w:val="num" w:pos="3360"/>
-        </w:tabs>
-        <w:ind w:start="3360" w:hanging="360"/>
-      </w:pPr>
-      <w:rPr>
-        <w:rFonts w:ascii="OpenSymbol" w:hAnsi="OpenSymbol" w:cs="OpenSymbol" w:hint="default"/>
-      </w:rPr>
-    </w:lvl>
-    <w:lvl w:ilvl="8">
-      <w:start w:val="1"/>
-      <w:numFmt w:val="bullet"/>
-      <w:lvlText w:val="▪"/>
-      <w:lvlJc w:val="start"/>
-      <w:pPr>
-        <w:tabs>
-          <w:tab w:val="num" w:pos="3720"/>
-        </w:tabs>
-        <w:ind w:start="3720" w:hanging="360"/>
-      </w:pPr>
-      <w:rPr>
-        <w:rFonts w:ascii="OpenSymbol" w:hAnsi="OpenSymbol" w:cs="OpenSymbol" w:hint="default"/>
-      </w:rPr>
-    </w:lvl>
-  </w:abstractNum>
-  <w:abstractNum w:abstractNumId="6">
     <w:lvl w:ilvl="0">
       <w:start w:val="1"/>
       <w:numFmt w:val="none"/>
@@ -7761,12 +6544,6 @@
   </w:num>
   <w:num w:numId="4">
     <w:abstractNumId w:val="4"/>
-  </w:num>
-  <w:num w:numId="5">
-    <w:abstractNumId w:val="5"/>
-  </w:num>
-  <w:num w:numId="6">
-    <w:abstractNumId w:val="6"/>
   </w:num>
 </w:numbering>
 </file>

</xml_diff>